<commit_message>
password checks sessionstorage encrypted
</commit_message>
<xml_diff>
--- a/disertatie_v1.2.docx
+++ b/disertatie_v1.2.docx
@@ -13309,8 +13309,527 @@
           <w:w w:val="90"/>
           <w:lang w:val="en-US"/>
         </w:rPr>
-        <w:t>The base layer of our security framework incorporates the globally accepted email and password authentication method. This layer lays the groundwork for an experience that users are familiar with, coupled with reliable user identification measures. However, to solidify this layer and curtail the risk of brute-force attacks and unauthorized intrusion, we have a system in place that enforces stringent password prerequisites. These prerequisites include rigorous rules for password complexity and frequent mandatory password updates, thereby providing an additional safeguard for user accounts.</w:t>
-      </w:r>
+        <w:t>At the core of our security framework lies the universally accepted method of email and password-based authentication. This foundational layer serves two primary purposes: firstly, to offer an intuitive and recognizable login experience that doesn't alienate users or steepen the learning curve; and secondly, to provide a robust mechanism for reliably identifying and authenticating users.</w:t>
+      </w:r>
+    </w:p>
+    <w:p>
+      <w:pPr>
+        <w:pStyle w:val="BodyText"/>
+        <w:ind w:firstLine="720"/>
+        <w:jc w:val="both"/>
+        <w:rPr>
+          <w:w w:val="90"/>
+          <w:lang w:val="en-US"/>
+        </w:rPr>
+      </w:pPr>
+      <w:r>
+        <w:rPr>
+          <w:w w:val="90"/>
+          <w:lang w:val="en-US"/>
+        </w:rPr>
+        <w:t>Although the email and password combination is a standard, it is also the most vulnerable to attacks, as it's often the first point of entry for malicious agents. Recognizing the potential pitfalls of this conventional authentication mode, our system has been designed to counteract these risks:</w:t>
+      </w:r>
+    </w:p>
+    <w:p>
+      <w:pPr>
+        <w:pStyle w:val="BodyText"/>
+        <w:ind w:firstLine="720"/>
+        <w:jc w:val="both"/>
+        <w:rPr>
+          <w:w w:val="90"/>
+          <w:lang w:val="en-US"/>
+        </w:rPr>
+      </w:pPr>
+      <w:r>
+        <w:rPr>
+          <w:b/>
+          <w:bCs/>
+          <w:w w:val="90"/>
+          <w:lang w:val="en-US"/>
+        </w:rPr>
+        <w:t>Enhanced Password Policies:</w:t>
+      </w:r>
+      <w:r>
+        <w:rPr>
+          <w:w w:val="90"/>
+          <w:lang w:val="en-US"/>
+        </w:rPr>
+        <w:t xml:space="preserve"> In the digital age, user-generated passwords often become the weakest link in the security chain. A significant number of users, in the interest of recall, opt for simplistic and frequently-used passwords, making them susceptible to dictionary attacks. Our system proactively tackles this challenge. By enforcing stringent password criteria, we not only guide users towards better security practices but also cultivate a heightened sense of security awareness. Our policy mandates:</w:t>
+      </w:r>
+    </w:p>
+    <w:p>
+      <w:pPr>
+        <w:pStyle w:val="BodyText"/>
+        <w:numPr>
+          <w:ilvl w:val="0"/>
+          <w:numId w:val="7"/>
+        </w:numPr>
+        <w:jc w:val="both"/>
+        <w:rPr>
+          <w:w w:val="90"/>
+          <w:lang w:val="en-US"/>
+        </w:rPr>
+      </w:pPr>
+      <w:r>
+        <w:rPr>
+          <w:w w:val="90"/>
+          <w:lang w:val="en-US"/>
+        </w:rPr>
+        <w:t xml:space="preserve">A </w:t>
+      </w:r>
+      <w:r>
+        <w:rPr>
+          <w:b/>
+          <w:bCs/>
+          <w:w w:val="90"/>
+          <w:lang w:val="en-US"/>
+        </w:rPr>
+        <w:t>minimum length</w:t>
+      </w:r>
+      <w:r>
+        <w:rPr>
+          <w:w w:val="90"/>
+          <w:lang w:val="en-US"/>
+        </w:rPr>
+        <w:t xml:space="preserve"> that ensures passwords are sufficiently complex to withstand common cracking tools.</w:t>
+      </w:r>
+    </w:p>
+    <w:p>
+      <w:pPr>
+        <w:pStyle w:val="BodyText"/>
+        <w:numPr>
+          <w:ilvl w:val="0"/>
+          <w:numId w:val="7"/>
+        </w:numPr>
+        <w:jc w:val="both"/>
+        <w:rPr>
+          <w:w w:val="90"/>
+          <w:lang w:val="en-US"/>
+        </w:rPr>
+      </w:pPr>
+      <w:r>
+        <w:rPr>
+          <w:w w:val="90"/>
+          <w:lang w:val="en-US"/>
+        </w:rPr>
+        <w:t xml:space="preserve">The compulsory inclusion of </w:t>
+      </w:r>
+      <w:r>
+        <w:rPr>
+          <w:b/>
+          <w:bCs/>
+          <w:w w:val="90"/>
+          <w:lang w:val="en-US"/>
+        </w:rPr>
+        <w:t>both uppercase and lowercase letters</w:t>
+      </w:r>
+      <w:r>
+        <w:rPr>
+          <w:w w:val="90"/>
+          <w:lang w:val="en-US"/>
+        </w:rPr>
+        <w:t>, adding an exponential number of potential combinations that a brute force attack would have to guess.</w:t>
+      </w:r>
+    </w:p>
+    <w:p>
+      <w:pPr>
+        <w:pStyle w:val="BodyText"/>
+        <w:numPr>
+          <w:ilvl w:val="0"/>
+          <w:numId w:val="7"/>
+        </w:numPr>
+        <w:jc w:val="both"/>
+        <w:rPr>
+          <w:w w:val="90"/>
+          <w:lang w:val="en-US"/>
+        </w:rPr>
+      </w:pPr>
+      <w:r>
+        <w:rPr>
+          <w:w w:val="90"/>
+          <w:lang w:val="en-US"/>
+        </w:rPr>
+        <w:t xml:space="preserve">Incorporation of </w:t>
+      </w:r>
+      <w:r>
+        <w:rPr>
+          <w:b/>
+          <w:bCs/>
+          <w:w w:val="90"/>
+          <w:lang w:val="en-US"/>
+        </w:rPr>
+        <w:t>numbers and special symbols</w:t>
+      </w:r>
+      <w:r>
+        <w:rPr>
+          <w:w w:val="90"/>
+          <w:lang w:val="en-US"/>
+        </w:rPr>
+        <w:t>, which further expands the potential password space, making it computationally harder for attackers.</w:t>
+      </w:r>
+    </w:p>
+    <w:p>
+      <w:pPr>
+        <w:pStyle w:val="BodyText"/>
+        <w:numPr>
+          <w:ilvl w:val="0"/>
+          <w:numId w:val="7"/>
+        </w:numPr>
+        <w:jc w:val="both"/>
+        <w:rPr>
+          <w:w w:val="90"/>
+          <w:lang w:val="en-US"/>
+        </w:rPr>
+      </w:pPr>
+      <w:r>
+        <w:rPr>
+          <w:w w:val="90"/>
+          <w:lang w:val="en-US"/>
+        </w:rPr>
+        <w:t>Regular prompts to users, highlighting the importance of steering clear from common words or phrases, and advocating the use of passphrases – sequences of words or associated memories that are both hard to guess and easy to remember.</w:t>
+      </w:r>
+    </w:p>
+    <w:p>
+      <w:pPr>
+        <w:pStyle w:val="BodyText"/>
+        <w:jc w:val="both"/>
+        <w:rPr>
+          <w:w w:val="90"/>
+          <w:lang w:val="en-US"/>
+        </w:rPr>
+      </w:pPr>
+    </w:p>
+    <w:p>
+      <w:pPr>
+        <w:pStyle w:val="BodyText"/>
+        <w:ind w:firstLine="720"/>
+        <w:jc w:val="both"/>
+        <w:rPr>
+          <w:w w:val="90"/>
+          <w:lang w:val="en-US"/>
+        </w:rPr>
+      </w:pPr>
+      <w:r>
+        <w:rPr>
+          <w:b/>
+          <w:bCs/>
+          <w:w w:val="90"/>
+          <w:lang w:val="en-US"/>
+        </w:rPr>
+        <w:t>Salted Password Hashing:</w:t>
+      </w:r>
+      <w:r>
+        <w:rPr>
+          <w:w w:val="90"/>
+          <w:lang w:val="en-US"/>
+        </w:rPr>
+        <w:t xml:space="preserve"> Storing user passwords in plain text or even just cryptographically hashed can be a critical vulnerability. Sophisticated attackers with access to hash databases can use precomputed tables, called 'rainbow tables', to reverse-engineer these hashes into actual passwords. The Argon2 hashing algorithm, recognized as a beacon in cryptographic circles, offers a formidable defense. Here's why:</w:t>
+      </w:r>
+    </w:p>
+    <w:p>
+      <w:pPr>
+        <w:pStyle w:val="BodyText"/>
+        <w:numPr>
+          <w:ilvl w:val="0"/>
+          <w:numId w:val="8"/>
+        </w:numPr>
+        <w:jc w:val="both"/>
+        <w:rPr>
+          <w:w w:val="90"/>
+          <w:lang w:val="en-US"/>
+        </w:rPr>
+      </w:pPr>
+      <w:r>
+        <w:rPr>
+          <w:b/>
+          <w:bCs/>
+          <w:w w:val="90"/>
+          <w:lang w:val="en-US"/>
+        </w:rPr>
+        <w:t>Unique Salting:</w:t>
+      </w:r>
+      <w:r>
+        <w:rPr>
+          <w:w w:val="90"/>
+          <w:lang w:val="en-US"/>
+        </w:rPr>
+        <w:t xml:space="preserve"> For each password, a distinctive salt is generated. This salt, when combined with the password, ensures that even two identical passwords produce different hashes. Consequently, the utility of rainbow tables diminishes as they can't be used generically across all hashes.</w:t>
+      </w:r>
+    </w:p>
+    <w:p>
+      <w:pPr>
+        <w:pStyle w:val="BodyText"/>
+        <w:numPr>
+          <w:ilvl w:val="0"/>
+          <w:numId w:val="8"/>
+        </w:numPr>
+        <w:jc w:val="both"/>
+        <w:rPr>
+          <w:w w:val="90"/>
+          <w:lang w:val="en-US"/>
+        </w:rPr>
+      </w:pPr>
+      <w:r>
+        <w:rPr>
+          <w:b/>
+          <w:bCs/>
+          <w:w w:val="90"/>
+          <w:lang w:val="en-US"/>
+        </w:rPr>
+        <w:t>Computational Intensity:</w:t>
+      </w:r>
+      <w:r>
+        <w:rPr>
+          <w:w w:val="90"/>
+          <w:lang w:val="en-US"/>
+        </w:rPr>
+        <w:t xml:space="preserve"> Argon2 is designed to be memory- and time-intensive, making it resistant to GPU-based attack optimizations. This means that each attempt to crack a password requires significant computational resources, severely limiting the feasibility of brute-force and dictionary attacks.</w:t>
+      </w:r>
+    </w:p>
+    <w:p>
+      <w:pPr>
+        <w:pStyle w:val="BodyText"/>
+        <w:numPr>
+          <w:ilvl w:val="0"/>
+          <w:numId w:val="8"/>
+        </w:numPr>
+        <w:jc w:val="both"/>
+        <w:rPr>
+          <w:w w:val="90"/>
+          <w:lang w:val="en-US"/>
+        </w:rPr>
+      </w:pPr>
+      <w:r>
+        <w:rPr>
+          <w:b/>
+          <w:bCs/>
+          <w:w w:val="90"/>
+          <w:lang w:val="en-US"/>
+        </w:rPr>
+        <w:t>Adaptive Nature:</w:t>
+      </w:r>
+      <w:r>
+        <w:rPr>
+          <w:w w:val="90"/>
+          <w:lang w:val="en-US"/>
+        </w:rPr>
+        <w:t xml:space="preserve"> Argon2 can be tuned to remain resilient as computational capacities evolve, ensuring it remains a formidable hashing choice even as technology progresses.</w:t>
+      </w:r>
+    </w:p>
+    <w:p>
+      <w:pPr>
+        <w:pStyle w:val="BodyText"/>
+        <w:jc w:val="both"/>
+        <w:rPr>
+          <w:w w:val="90"/>
+          <w:lang w:val="en-US"/>
+        </w:rPr>
+      </w:pPr>
+    </w:p>
+    <w:p>
+      <w:pPr>
+        <w:pStyle w:val="BodyText"/>
+        <w:ind w:firstLine="360"/>
+        <w:jc w:val="both"/>
+        <w:rPr>
+          <w:w w:val="90"/>
+          <w:lang w:val="en-US"/>
+        </w:rPr>
+      </w:pPr>
+      <w:r>
+        <w:rPr>
+          <w:w w:val="90"/>
+          <w:lang w:val="en-US"/>
+        </w:rPr>
+        <w:t xml:space="preserve">Argon2, hailed as a paragon of password hashing algorithms, clinched the top spot in the Password Hashing Competition of 2015, establishing its authority in cryptographic security. Its design philosophy revolves around thwarting multiple attack vectors simultaneously, be it brute force, dictionary attacks, or the </w:t>
+      </w:r>
+      <w:r>
+        <w:rPr>
+          <w:w w:val="90"/>
+          <w:lang w:val="en-US"/>
+        </w:rPr>
+        <w:lastRenderedPageBreak/>
+        <w:t>more sophisticated side-channel attacks. At its core, Argon2 manipulates large datasets in memory to create a memory-hard algorithm, making it resistant to attackers leveraging specialized hardware, like ASICs and FPGAs, for rapid hash computations. This "memory-hardness" is crucial; by ensuring that hashing requires a significant amount of memory, Argon2 raises the computational costs for attackers, rendering massive parallel attack mechanisms, such as those powered by GPUs, less effective.</w:t>
+      </w:r>
+    </w:p>
+    <w:p>
+      <w:pPr>
+        <w:pStyle w:val="BodyText"/>
+        <w:ind w:firstLine="360"/>
+        <w:jc w:val="both"/>
+        <w:rPr>
+          <w:w w:val="90"/>
+          <w:lang w:val="en-US"/>
+        </w:rPr>
+      </w:pPr>
+      <w:r>
+        <w:rPr>
+          <w:w w:val="90"/>
+          <w:lang w:val="en-US"/>
+        </w:rPr>
+        <w:t>The algorithm's brilliance also lies in its versatility, showcased by its three distinct variants: Argon2d, Argon2i, and Argon2id. While Argon2d is data-dependent and shines in scenarios where side-channel attack resistance isn't of prime concern, Argon2i, with its data-independent memory access, is the bulwark against side-channel cache-timing attacks. Argon2id, elegantly weaving the strengths of its sibling variants, is a hybrid model often recommended for a broader spectrum of applications, striking a balance between speed and resistance.</w:t>
+      </w:r>
+    </w:p>
+    <w:p>
+      <w:pPr>
+        <w:pStyle w:val="BodyText"/>
+        <w:ind w:firstLine="360"/>
+        <w:jc w:val="both"/>
+        <w:rPr>
+          <w:w w:val="90"/>
+          <w:lang w:val="en-US"/>
+        </w:rPr>
+      </w:pPr>
+      <w:r>
+        <w:rPr>
+          <w:w w:val="90"/>
+          <w:lang w:val="en-US"/>
+        </w:rPr>
+        <w:t>Another innovative facet of Argon2 is its intrinsic defense against trade-off attacks, where attackers typically trade computation time for memory or vice versa. In many cryptographic algorithms, these trade-offs allow attackers to find shortcuts, but Argon2's design minimizes these avenues. The algorithm also champions parallelism. By supporting multi-threaded operations, Argon2 harnesses the power of multiple cores, optimizing hash computation speeds without compromising on security.</w:t>
+      </w:r>
+    </w:p>
+    <w:p>
+      <w:pPr>
+        <w:pStyle w:val="BodyText"/>
+        <w:ind w:firstLine="360"/>
+        <w:jc w:val="both"/>
+        <w:rPr>
+          <w:w w:val="90"/>
+          <w:lang w:val="en-US"/>
+        </w:rPr>
+      </w:pPr>
+      <w:r>
+        <w:rPr>
+          <w:w w:val="90"/>
+          <w:lang w:val="en-US"/>
+        </w:rPr>
+        <w:t>Furthermore, the algorithm's adaptability ensures its resilience in the face of evolving hardware capabilities. With user-defined time and memory cost parameters, the algorithm can be tuned to remain challenging even as computational power advances, ensuring a lasting defense against unauthorized hash computations. This level of adaptability is further underscored by its ability to provide hashes in both binary and human-readable formats, catering to varied application needs.</w:t>
+      </w:r>
+    </w:p>
+    <w:p>
+      <w:pPr>
+        <w:pStyle w:val="BodyText"/>
+        <w:ind w:firstLine="360"/>
+        <w:jc w:val="both"/>
+        <w:rPr>
+          <w:w w:val="90"/>
+          <w:lang w:val="en-US"/>
+        </w:rPr>
+      </w:pPr>
+      <w:r>
+        <w:rPr>
+          <w:w w:val="90"/>
+          <w:lang w:val="en-US"/>
+        </w:rPr>
+        <w:t>In the realm of cryptographic security, the community's trust is paramount. Argon2, being open source, has been meticulously dissected and evaluated by experts globally. This rigorous peer-review mechanism bolsters confidence in its capabilities. By integrating Argon2, applications are not just adopting a hashing mechanism; they're aligning with a state-of-the-art cryptographic standard, meticulously engineered to safeguard user credentials against the myriad threats of the digital age.</w:t>
+      </w:r>
+      <w:r>
+        <w:rPr>
+          <w:vanish/>
+          <w:w w:val="90"/>
+          <w:lang w:val="en-US"/>
+        </w:rPr>
+        <w:t>Top of Form</w:t>
+      </w:r>
+    </w:p>
+    <w:p>
+      <w:pPr>
+        <w:pStyle w:val="BodyText"/>
+        <w:jc w:val="both"/>
+        <w:rPr>
+          <w:w w:val="90"/>
+          <w:lang w:val="en-US"/>
+        </w:rPr>
+      </w:pPr>
+    </w:p>
+    <w:p>
+      <w:pPr>
+        <w:pStyle w:val="BodyText"/>
+        <w:ind w:firstLine="720"/>
+        <w:jc w:val="both"/>
+        <w:rPr>
+          <w:w w:val="90"/>
+          <w:lang w:val="en-US"/>
+        </w:rPr>
+      </w:pPr>
+      <w:r>
+        <w:rPr>
+          <w:b/>
+          <w:bCs/>
+          <w:w w:val="90"/>
+          <w:lang w:val="en-US"/>
+        </w:rPr>
+        <w:t>Account Lockout Mechanisms:</w:t>
+      </w:r>
+      <w:r>
+        <w:rPr>
+          <w:w w:val="90"/>
+          <w:lang w:val="en-US"/>
+        </w:rPr>
+        <w:t xml:space="preserve"> Automated brute-force attacks rely on making numerous login attempts in quick succession. By introducing an account lockout after a finite number of failed tries, we throw a significant spanner in this strategy. This mechanism serves a dual purpose:</w:t>
+      </w:r>
+    </w:p>
+    <w:p>
+      <w:pPr>
+        <w:pStyle w:val="BodyText"/>
+        <w:numPr>
+          <w:ilvl w:val="0"/>
+          <w:numId w:val="9"/>
+        </w:numPr>
+        <w:jc w:val="both"/>
+        <w:rPr>
+          <w:w w:val="90"/>
+          <w:lang w:val="en-US"/>
+        </w:rPr>
+      </w:pPr>
+      <w:r>
+        <w:rPr>
+          <w:b/>
+          <w:bCs/>
+          <w:w w:val="90"/>
+          <w:lang w:val="en-US"/>
+        </w:rPr>
+        <w:t>Time-Deterrent:</w:t>
+      </w:r>
+      <w:r>
+        <w:rPr>
+          <w:w w:val="90"/>
+          <w:lang w:val="en-US"/>
+        </w:rPr>
+        <w:t xml:space="preserve"> After multiple failed attempts, the locking out of the account adds a delay, rendering high-speed, automated guessing ineffective. This delay exponentially increases the time an attacker would need, often making the brute-force method impractical.</w:t>
+      </w:r>
+    </w:p>
+    <w:p>
+      <w:pPr>
+        <w:pStyle w:val="BodyText"/>
+        <w:numPr>
+          <w:ilvl w:val="0"/>
+          <w:numId w:val="9"/>
+        </w:numPr>
+        <w:jc w:val="both"/>
+        <w:rPr>
+          <w:w w:val="90"/>
+          <w:lang w:val="en-US"/>
+        </w:rPr>
+      </w:pPr>
+      <w:r>
+        <w:rPr>
+          <w:b/>
+          <w:bCs/>
+          <w:w w:val="90"/>
+          <w:lang w:val="en-US"/>
+        </w:rPr>
+        <w:t>User Notification:</w:t>
+      </w:r>
+      <w:r>
+        <w:rPr>
+          <w:w w:val="90"/>
+          <w:lang w:val="en-US"/>
+        </w:rPr>
+        <w:t xml:space="preserve"> A secondary, often overlooked benefit is the alert mechanism. Users are notified of multiple failed login attempts, making them aware of potential unauthorized access attempts and prompting them to take additional security measures like changing passwords or reviewing account activities.</w:t>
+      </w:r>
+      <w:bookmarkStart w:id="52" w:name="_GoBack"/>
+      <w:bookmarkEnd w:id="52"/>
     </w:p>
     <w:p>
       <w:pPr>
@@ -13330,7 +13849,7 @@
           <w:sz w:val="28"/>
         </w:rPr>
       </w:pPr>
-      <w:bookmarkStart w:id="52" w:name="_Toc142151019"/>
+      <w:bookmarkStart w:id="53" w:name="_Toc142151019"/>
       <w:r>
         <w:rPr>
           <w:w w:val="90"/>
@@ -13345,7 +13864,7 @@
         </w:rPr>
         <w:t>ntication with Color Selection</w:t>
       </w:r>
-      <w:bookmarkEnd w:id="52"/>
+      <w:bookmarkEnd w:id="53"/>
     </w:p>
     <w:p>
       <w:pPr>
@@ -13366,7 +13885,7 @@
           <w:szCs w:val="26"/>
         </w:rPr>
       </w:pPr>
-      <w:bookmarkStart w:id="53" w:name="_Toc142151020"/>
+      <w:bookmarkStart w:id="54" w:name="_Toc142151020"/>
       <w:r>
         <w:rPr>
           <w:w w:val="90"/>
@@ -13375,7 +13894,7 @@
         </w:rPr>
         <w:t>4.2.1 Introduction</w:t>
       </w:r>
-      <w:bookmarkEnd w:id="53"/>
+      <w:bookmarkEnd w:id="54"/>
     </w:p>
     <w:p>
       <w:pPr>
@@ -13421,7 +13940,7 @@
           <w:szCs w:val="26"/>
         </w:rPr>
       </w:pPr>
-      <w:bookmarkStart w:id="54" w:name="_Toc142151021"/>
+      <w:bookmarkStart w:id="55" w:name="_Toc142151021"/>
       <w:r>
         <w:rPr>
           <w:w w:val="90"/>
@@ -13430,7 +13949,7 @@
         </w:rPr>
         <w:t>4.2.2 Color-Based Selection during Registration</w:t>
       </w:r>
-      <w:bookmarkEnd w:id="54"/>
+      <w:bookmarkEnd w:id="55"/>
     </w:p>
     <w:p>
       <w:pPr>
@@ -13526,14 +14045,7 @@
         <w:rPr>
           <w:w w:val="90"/>
         </w:rPr>
-        <w:t xml:space="preserve">ember </w:t>
-      </w:r>
-      <w:r>
-        <w:rPr>
-          <w:w w:val="90"/>
-        </w:rPr>
-        <w:lastRenderedPageBreak/>
-        <w:t xml:space="preserve">their login credentials. </w:t>
+        <w:t xml:space="preserve">ember their login credentials. </w:t>
       </w:r>
     </w:p>
     <w:p>
@@ -13588,7 +14100,7 @@
           <w:szCs w:val="26"/>
         </w:rPr>
       </w:pPr>
-      <w:bookmarkStart w:id="55" w:name="_Toc142151022"/>
+      <w:bookmarkStart w:id="56" w:name="_Toc142151022"/>
       <w:r>
         <w:rPr>
           <w:w w:val="90"/>
@@ -13597,7 +14109,7 @@
         </w:rPr>
         <w:t>4.2.3 Color-Based Authentication during Login</w:t>
       </w:r>
-      <w:bookmarkEnd w:id="55"/>
+      <w:bookmarkEnd w:id="56"/>
     </w:p>
     <w:p>
       <w:pPr>
@@ -13691,6 +14203,7 @@
         <w:rPr>
           <w:w w:val="90"/>
         </w:rPr>
+        <w:lastRenderedPageBreak/>
         <w:t>Furthermore, color-based authentication introduces an engaging, intuitive, and memorable user experience. Conventional text-based passwords, while familiar, often lack these characteristics. Conversely, selecting color patterns can be a more engaging and user-friendly activity, ultimately enhancing user satisfaction and potentially improving user retention rates.</w:t>
       </w:r>
     </w:p>
@@ -13729,7 +14242,7 @@
           <w:lang w:val="en-US"/>
         </w:rPr>
       </w:pPr>
-      <w:bookmarkStart w:id="56" w:name="_Toc142151023"/>
+      <w:bookmarkStart w:id="57" w:name="_Toc142151023"/>
       <w:r>
         <w:rPr>
           <w:w w:val="90"/>
@@ -13739,7 +14252,7 @@
         </w:rPr>
         <w:t>4.2.4 Pattern Recognition for Authentication</w:t>
       </w:r>
-      <w:bookmarkEnd w:id="56"/>
+      <w:bookmarkEnd w:id="57"/>
     </w:p>
     <w:p>
       <w:pPr>
@@ -13785,7 +14298,6 @@
           <w:w w:val="90"/>
           <w:lang w:val="en-US"/>
         </w:rPr>
-        <w:lastRenderedPageBreak/>
         <w:t>The system asks users to choose color hues during registration and remember these hues for subsequent logins. This approach, which relies on the complexity of not only recognizing and recalling the chosen color but also distinguishing among its various shades, significantly reduces the likelihood of successful unauthorized access, offering a robust and reliable process for user authentication.</w:t>
       </w:r>
     </w:p>
@@ -13828,7 +14340,7 @@
           <w:lang w:val="en-US"/>
         </w:rPr>
       </w:pPr>
-      <w:bookmarkStart w:id="57" w:name="_Toc142151024"/>
+      <w:bookmarkStart w:id="58" w:name="_Toc142151024"/>
       <w:r>
         <w:rPr>
           <w:w w:val="90"/>
@@ -13838,7 +14350,7 @@
         </w:rPr>
         <w:t>4.2.5 Reinforcing Account Ownership and Preventing Unauthorized Access</w:t>
       </w:r>
-      <w:bookmarkEnd w:id="57"/>
+      <w:bookmarkEnd w:id="58"/>
     </w:p>
     <w:p>
       <w:pPr>
@@ -13933,7 +14445,7 @@
           <w:lang w:val="en-US"/>
         </w:rPr>
       </w:pPr>
-      <w:bookmarkStart w:id="58" w:name="_Toc142151025"/>
+      <w:bookmarkStart w:id="59" w:name="_Toc142151025"/>
       <w:r>
         <w:rPr>
           <w:w w:val="90"/>
@@ -13942,7 +14454,7 @@
         </w:rPr>
         <w:t>4.3 Top Layer: Advanced Image-Based Password Techniques</w:t>
       </w:r>
-      <w:bookmarkEnd w:id="58"/>
+      <w:bookmarkEnd w:id="59"/>
     </w:p>
     <w:p>
       <w:pPr>
@@ -13993,7 +14505,7 @@
           <w:lang w:val="en-US"/>
         </w:rPr>
       </w:pPr>
-      <w:bookmarkStart w:id="59" w:name="_Toc142151026"/>
+      <w:bookmarkStart w:id="60" w:name="_Toc142151026"/>
       <w:r>
         <w:rPr>
           <w:w w:val="90"/>
@@ -14001,9 +14513,10 @@
           <w:szCs w:val="26"/>
           <w:lang w:val="en-US"/>
         </w:rPr>
+        <w:lastRenderedPageBreak/>
         <w:t>4.3.1 Visual Cryptography</w:t>
       </w:r>
-      <w:bookmarkEnd w:id="59"/>
+      <w:bookmarkEnd w:id="60"/>
     </w:p>
     <w:p>
       <w:pPr>
@@ -14057,7 +14570,7 @@
           <w:lang w:val="en-US"/>
         </w:rPr>
       </w:pPr>
-      <w:bookmarkStart w:id="60" w:name="_Toc142151027"/>
+      <w:bookmarkStart w:id="61" w:name="_Toc142151027"/>
       <w:r>
         <w:rPr>
           <w:w w:val="90"/>
@@ -14067,7 +14580,7 @@
         </w:rPr>
         <w:t>4.3.2 Dual-Step Authentication Process</w:t>
       </w:r>
-      <w:bookmarkEnd w:id="60"/>
+      <w:bookmarkEnd w:id="61"/>
     </w:p>
     <w:p>
       <w:pPr>
@@ -14111,15 +14624,7 @@
           <w:w w:val="90"/>
           <w:lang w:val="en-US"/>
         </w:rPr>
-        <w:t xml:space="preserve">This dual-step authentication process bolsters login security by necessitating the user to have both shares. These shares function as "puzzle pieces" that must coalesce to reveal the concealed authentication code or image. The utilization of images as shares ensures a user-friendly login process, permitting users to comfortably upload images from their devices for secure authentication. Even if an intruder gains access to </w:t>
-      </w:r>
-      <w:r>
-        <w:rPr>
-          <w:w w:val="90"/>
-          <w:lang w:val="en-US"/>
-        </w:rPr>
-        <w:lastRenderedPageBreak/>
-        <w:t>one share, authentication remains incomplete without the other, introducing an added layer of protection against unauthorized access.</w:t>
+        <w:t>This dual-step authentication process bolsters login security by necessitating the user to have both shares. These shares function as "puzzle pieces" that must coalesce to reveal the concealed authentication code or image. The utilization of images as shares ensures a user-friendly login process, permitting users to comfortably upload images from their devices for secure authentication. Even if an intruder gains access to one share, authentication remains incomplete without the other, introducing an added layer of protection against unauthorized access.</w:t>
       </w:r>
     </w:p>
     <w:p>
@@ -14163,7 +14668,7 @@
           <w:szCs w:val="36"/>
         </w:rPr>
       </w:pPr>
-      <w:bookmarkStart w:id="61" w:name="_Toc142151028"/>
+      <w:bookmarkStart w:id="62" w:name="_Toc142151028"/>
       <w:r>
         <w:rPr>
           <w:w w:val="90"/>
@@ -14172,7 +14677,7 @@
         </w:rPr>
         <w:t>Evaluation and Results</w:t>
       </w:r>
-      <w:bookmarkEnd w:id="61"/>
+      <w:bookmarkEnd w:id="62"/>
     </w:p>
     <w:p>
       <w:pPr>
@@ -14205,7 +14710,7 @@
         </w:rPr>
         <w:t xml:space="preserve">          </w:t>
       </w:r>
-      <w:bookmarkStart w:id="62" w:name="_Toc142151029"/>
+      <w:bookmarkStart w:id="63" w:name="_Toc142151029"/>
       <w:r>
         <w:rPr>
           <w:w w:val="90"/>
@@ -14213,7 +14718,7 @@
         </w:rPr>
         <w:t>5.1. Evaluation Methodology</w:t>
       </w:r>
-      <w:bookmarkEnd w:id="62"/>
+      <w:bookmarkEnd w:id="63"/>
     </w:p>
     <w:p>
       <w:pPr>
@@ -14301,7 +14806,7 @@
           <w:w w:val="90"/>
         </w:rPr>
       </w:pPr>
-      <w:bookmarkStart w:id="63" w:name="_Toc142151030"/>
+      <w:bookmarkStart w:id="64" w:name="_Toc142151030"/>
       <w:r>
         <w:rPr>
           <w:rStyle w:val="Heading2Char"/>
@@ -14309,7 +14814,7 @@
         </w:rPr>
         <w:t>5.2. Data Presentation</w:t>
       </w:r>
-      <w:bookmarkEnd w:id="63"/>
+      <w:bookmarkEnd w:id="64"/>
     </w:p>
     <w:p>
       <w:pPr>
@@ -14449,7 +14954,7 @@
           <w:sz w:val="28"/>
         </w:rPr>
       </w:pPr>
-      <w:bookmarkStart w:id="64" w:name="_Toc142151031"/>
+      <w:bookmarkStart w:id="65" w:name="_Toc142151031"/>
       <w:r>
         <w:rPr>
           <w:w w:val="90"/>
@@ -14464,7 +14969,7 @@
         </w:rPr>
         <w:t>3. Results Analysis</w:t>
       </w:r>
-      <w:bookmarkEnd w:id="64"/>
+      <w:bookmarkEnd w:id="65"/>
     </w:p>
     <w:p>
       <w:pPr>
@@ -14532,7 +15037,7 @@
           <w:szCs w:val="26"/>
         </w:rPr>
       </w:pPr>
-      <w:bookmarkStart w:id="65" w:name="_Toc142151032"/>
+      <w:bookmarkStart w:id="66" w:name="_Toc142151032"/>
       <w:r>
         <w:rPr>
           <w:w w:val="90"/>
@@ -14541,7 +15046,7 @@
         </w:rPr>
         <w:t>Introduction</w:t>
       </w:r>
-      <w:bookmarkEnd w:id="65"/>
+      <w:bookmarkEnd w:id="66"/>
     </w:p>
     <w:p>
       <w:pPr>
@@ -14597,7 +15102,7 @@
           <w:szCs w:val="26"/>
         </w:rPr>
       </w:pPr>
-      <w:bookmarkStart w:id="66" w:name="_Toc142151033"/>
+      <w:bookmarkStart w:id="67" w:name="_Toc142151033"/>
       <w:r>
         <w:rPr>
           <w:w w:val="90"/>
@@ -14606,7 +15111,7 @@
         </w:rPr>
         <w:t>Security Incidents Experienced by Respondents</w:t>
       </w:r>
-      <w:bookmarkEnd w:id="66"/>
+      <w:bookmarkEnd w:id="67"/>
     </w:p>
     <w:p>
       <w:pPr>
@@ -14655,7 +15160,7 @@
           <w:szCs w:val="26"/>
         </w:rPr>
       </w:pPr>
-      <w:bookmarkStart w:id="67" w:name="_Toc142151034"/>
+      <w:bookmarkStart w:id="68" w:name="_Toc142151034"/>
       <w:r>
         <w:rPr>
           <w:w w:val="90"/>
@@ -14664,7 +15169,7 @@
         </w:rPr>
         <w:t>Awareness and Usage of Multi-layered Security Frameworks</w:t>
       </w:r>
-      <w:bookmarkEnd w:id="67"/>
+      <w:bookmarkEnd w:id="68"/>
     </w:p>
     <w:p>
       <w:pPr>
@@ -14713,7 +15218,7 @@
           <w:szCs w:val="26"/>
         </w:rPr>
       </w:pPr>
-      <w:bookmarkStart w:id="68" w:name="_Toc142151035"/>
+      <w:bookmarkStart w:id="69" w:name="_Toc142151035"/>
       <w:r>
         <w:rPr>
           <w:w w:val="90"/>
@@ -14722,7 +15227,7 @@
         </w:rPr>
         <w:t>Willingness to Adopt Multi-layered Security Frameworks</w:t>
       </w:r>
-      <w:bookmarkEnd w:id="68"/>
+      <w:bookmarkEnd w:id="69"/>
     </w:p>
     <w:p>
       <w:pPr>
@@ -14770,7 +15275,7 @@
           <w:szCs w:val="26"/>
         </w:rPr>
       </w:pPr>
-      <w:bookmarkStart w:id="69" w:name="_Toc142151036"/>
+      <w:bookmarkStart w:id="70" w:name="_Toc142151036"/>
       <w:r>
         <w:rPr>
           <w:w w:val="90"/>
@@ -14779,7 +15284,7 @@
         </w:rPr>
         <w:t>Perceived Efficacy of Multi-layered Security Frameworks</w:t>
       </w:r>
-      <w:bookmarkEnd w:id="69"/>
+      <w:bookmarkEnd w:id="70"/>
     </w:p>
     <w:p>
       <w:pPr>
@@ -14827,7 +15332,7 @@
           <w:szCs w:val="26"/>
         </w:rPr>
       </w:pPr>
-      <w:bookmarkStart w:id="70" w:name="_Toc142151037"/>
+      <w:bookmarkStart w:id="71" w:name="_Toc142151037"/>
       <w:r>
         <w:rPr>
           <w:w w:val="90"/>
@@ -14836,7 +15341,7 @@
         </w:rPr>
         <w:t>Preference for Visual Authentication Over Traditional Text-Based Passwords</w:t>
       </w:r>
-      <w:bookmarkEnd w:id="70"/>
+      <w:bookmarkEnd w:id="71"/>
     </w:p>
     <w:p>
       <w:pPr>
@@ -14885,7 +15390,7 @@
           <w:szCs w:val="26"/>
         </w:rPr>
       </w:pPr>
-      <w:bookmarkStart w:id="71" w:name="_Toc142151038"/>
+      <w:bookmarkStart w:id="72" w:name="_Toc142151038"/>
       <w:r>
         <w:rPr>
           <w:rStyle w:val="Heading3Char"/>
@@ -14894,7 +15399,7 @@
         </w:rPr>
         <w:t>Characteristics of Multi-layered Security Frameworks</w:t>
       </w:r>
-      <w:bookmarkEnd w:id="71"/>
+      <w:bookmarkEnd w:id="72"/>
     </w:p>
     <w:p>
       <w:pPr>
@@ -14949,7 +15454,7 @@
         </w:rPr>
         <w:t xml:space="preserve"> </w:t>
       </w:r>
-      <w:bookmarkStart w:id="72" w:name="_Toc142151039"/>
+      <w:bookmarkStart w:id="73" w:name="_Toc142151039"/>
       <w:r>
         <w:rPr>
           <w:rStyle w:val="Heading3Char"/>
@@ -14958,7 +15463,7 @@
         </w:rPr>
         <w:t>Usability Assessment</w:t>
       </w:r>
-      <w:bookmarkEnd w:id="72"/>
+      <w:bookmarkEnd w:id="73"/>
     </w:p>
     <w:p>
       <w:pPr>
@@ -15006,7 +15511,7 @@
           <w:sz w:val="28"/>
         </w:rPr>
       </w:pPr>
-      <w:bookmarkStart w:id="73" w:name="_Toc142151040"/>
+      <w:bookmarkStart w:id="74" w:name="_Toc142151040"/>
       <w:r>
         <w:rPr>
           <w:w w:val="90"/>
@@ -15014,7 +15519,7 @@
         </w:rPr>
         <w:t>Discussion</w:t>
       </w:r>
-      <w:bookmarkEnd w:id="73"/>
+      <w:bookmarkEnd w:id="74"/>
     </w:p>
     <w:p>
       <w:pPr>
@@ -15155,7 +15660,7 @@
           <w:sz w:val="28"/>
         </w:rPr>
       </w:pPr>
-      <w:bookmarkStart w:id="74" w:name="_Toc142151041"/>
+      <w:bookmarkStart w:id="75" w:name="_Toc142151041"/>
       <w:r>
         <w:rPr>
           <w:w w:val="90"/>
@@ -15163,7 +15668,7 @@
         </w:rPr>
         <w:t>Implications of the Findings</w:t>
       </w:r>
-      <w:bookmarkEnd w:id="74"/>
+      <w:bookmarkEnd w:id="75"/>
     </w:p>
     <w:p>
       <w:pPr>
@@ -15274,7 +15779,7 @@
         </w:rPr>
         <w:t xml:space="preserve"> </w:t>
       </w:r>
-      <w:bookmarkStart w:id="75" w:name="_Toc142151042"/>
+      <w:bookmarkStart w:id="76" w:name="_Toc142151042"/>
       <w:r>
         <w:rPr>
           <w:sz w:val="36"/>
@@ -15282,7 +15787,7 @@
         </w:rPr>
         <w:t>6. Implications and Future Work</w:t>
       </w:r>
-      <w:bookmarkEnd w:id="75"/>
+      <w:bookmarkEnd w:id="76"/>
     </w:p>
     <w:p>
       <w:pPr>
@@ -15305,7 +15810,7 @@
           <w:szCs w:val="28"/>
         </w:rPr>
       </w:pPr>
-      <w:bookmarkStart w:id="76" w:name="_Toc142151043"/>
+      <w:bookmarkStart w:id="77" w:name="_Toc142151043"/>
       <w:r>
         <w:rPr>
           <w:sz w:val="28"/>
@@ -15313,7 +15818,7 @@
         </w:rPr>
         <w:t>6.1. Implications of the Three-Layered Security Framework for PixelChat</w:t>
       </w:r>
-      <w:bookmarkEnd w:id="76"/>
+      <w:bookmarkEnd w:id="77"/>
     </w:p>
     <w:p>
       <w:pPr>
@@ -15351,7 +15856,7 @@
           <w:szCs w:val="26"/>
         </w:rPr>
       </w:pPr>
-      <w:bookmarkStart w:id="77" w:name="_Toc142151044"/>
+      <w:bookmarkStart w:id="78" w:name="_Toc142151044"/>
       <w:r>
         <w:rPr>
           <w:sz w:val="26"/>
@@ -15367,7 +15872,7 @@
         <w:tab/>
         <w:t xml:space="preserve"> User-Friendly Visual-Based Authentication</w:t>
       </w:r>
-      <w:bookmarkEnd w:id="77"/>
+      <w:bookmarkEnd w:id="78"/>
     </w:p>
     <w:p>
       <w:pPr>
@@ -15411,7 +15916,7 @@
           <w:szCs w:val="26"/>
         </w:rPr>
       </w:pPr>
-      <w:bookmarkStart w:id="78" w:name="_Toc142151045"/>
+      <w:bookmarkStart w:id="79" w:name="_Toc142151045"/>
       <w:r>
         <w:rPr>
           <w:sz w:val="26"/>
@@ -15419,7 +15924,7 @@
         </w:rPr>
         <w:t>6.1.2. Data Privacy and Consent</w:t>
       </w:r>
-      <w:bookmarkEnd w:id="78"/>
+      <w:bookmarkEnd w:id="79"/>
     </w:p>
     <w:p>
       <w:pPr>
@@ -15472,7 +15977,7 @@
           <w:szCs w:val="28"/>
         </w:rPr>
       </w:pPr>
-      <w:bookmarkStart w:id="79" w:name="_Toc142151046"/>
+      <w:bookmarkStart w:id="80" w:name="_Toc142151046"/>
       <w:r>
         <w:rPr>
           <w:sz w:val="28"/>
@@ -15480,7 +15985,7 @@
         </w:rPr>
         <w:t>6.2 Future Work</w:t>
       </w:r>
-      <w:bookmarkEnd w:id="79"/>
+      <w:bookmarkEnd w:id="80"/>
     </w:p>
     <w:p>
       <w:pPr>
@@ -15514,7 +16019,7 @@
           <w:szCs w:val="26"/>
         </w:rPr>
       </w:pPr>
-      <w:bookmarkStart w:id="80" w:name="_Toc142151047"/>
+      <w:bookmarkStart w:id="81" w:name="_Toc142151047"/>
       <w:r>
         <w:rPr>
           <w:sz w:val="26"/>
@@ -15522,7 +16027,7 @@
         </w:rPr>
         <w:t>6.2.1 Advanced Visual-Based Authentication Techniques</w:t>
       </w:r>
-      <w:bookmarkEnd w:id="80"/>
+      <w:bookmarkEnd w:id="81"/>
     </w:p>
     <w:p>
       <w:pPr>
@@ -15555,7 +16060,7 @@
           <w:szCs w:val="26"/>
         </w:rPr>
       </w:pPr>
-      <w:bookmarkStart w:id="81" w:name="_Toc142151048"/>
+      <w:bookmarkStart w:id="82" w:name="_Toc142151048"/>
       <w:r>
         <w:rPr>
           <w:sz w:val="26"/>
@@ -15563,7 +16068,7 @@
         </w:rPr>
         <w:t>6.2.2 Machine Learning for Anomaly Detection</w:t>
       </w:r>
-      <w:bookmarkEnd w:id="81"/>
+      <w:bookmarkEnd w:id="82"/>
     </w:p>
     <w:p>
       <w:pPr>
@@ -15596,7 +16101,7 @@
           <w:szCs w:val="26"/>
         </w:rPr>
       </w:pPr>
-      <w:bookmarkStart w:id="82" w:name="_Toc142151049"/>
+      <w:bookmarkStart w:id="83" w:name="_Toc142151049"/>
       <w:r>
         <w:rPr>
           <w:sz w:val="26"/>
@@ -15604,7 +16109,7 @@
         </w:rPr>
         <w:t>6.2.3 Blockchain Integration</w:t>
       </w:r>
-      <w:bookmarkEnd w:id="82"/>
+      <w:bookmarkEnd w:id="83"/>
     </w:p>
     <w:p>
       <w:pPr>
@@ -15637,7 +16142,7 @@
           <w:szCs w:val="26"/>
         </w:rPr>
       </w:pPr>
-      <w:bookmarkStart w:id="83" w:name="_Toc142151050"/>
+      <w:bookmarkStart w:id="84" w:name="_Toc142151050"/>
       <w:r>
         <w:rPr>
           <w:sz w:val="26"/>
@@ -15645,7 +16150,7 @@
         </w:rPr>
         <w:t>6.2.4 Usability Studies and User Feedback</w:t>
       </w:r>
-      <w:bookmarkEnd w:id="83"/>
+      <w:bookmarkEnd w:id="84"/>
     </w:p>
     <w:p>
       <w:pPr>
@@ -15682,7 +16187,7 @@
           <w:szCs w:val="26"/>
         </w:rPr>
       </w:pPr>
-      <w:bookmarkStart w:id="84" w:name="_Toc142151051"/>
+      <w:bookmarkStart w:id="85" w:name="_Toc142151051"/>
       <w:r>
         <w:rPr>
           <w:sz w:val="26"/>
@@ -15690,7 +16195,7 @@
         </w:rPr>
         <w:t>6.2.5 Cross-Platform Compatibility</w:t>
       </w:r>
-      <w:bookmarkEnd w:id="84"/>
+      <w:bookmarkEnd w:id="85"/>
     </w:p>
     <w:p>
       <w:pPr>
@@ -15853,7 +16358,7 @@
           <w:szCs w:val="36"/>
         </w:rPr>
       </w:pPr>
-      <w:bookmarkStart w:id="85" w:name="_Toc142151052"/>
+      <w:bookmarkStart w:id="86" w:name="_Toc142151052"/>
       <w:r>
         <w:rPr>
           <w:sz w:val="36"/>
@@ -15861,7 +16366,7 @@
         </w:rPr>
         <w:t>7. Bibliography</w:t>
       </w:r>
-      <w:bookmarkEnd w:id="85"/>
+      <w:bookmarkEnd w:id="86"/>
     </w:p>
     <w:p>
       <w:pPr>
@@ -16816,8 +17321,6 @@
         </w:rPr>
         <w:t>) (Accessed on August 25, 2023)</w:t>
       </w:r>
-      <w:bookmarkStart w:id="86" w:name="_GoBack"/>
-      <w:bookmarkEnd w:id="86"/>
     </w:p>
     <w:p>
       <w:pPr>
@@ -19253,7 +19756,7 @@
                               <w:noProof/>
                               <w:w w:val="97"/>
                             </w:rPr>
-                            <w:t>36</w:t>
+                            <w:t>30</w:t>
                           </w:r>
                           <w:r>
                             <w:fldChar w:fldCharType="end"/>
@@ -19307,7 +19810,7 @@
                         <w:noProof/>
                         <w:w w:val="97"/>
                       </w:rPr>
-                      <w:t>36</w:t>
+                      <w:t>30</w:t>
                     </w:r>
                     <w:r>
                       <w:fldChar w:fldCharType="end"/>
@@ -20236,6 +20739,453 @@
       </w:rPr>
     </w:lvl>
   </w:abstractNum>
+  <w:abstractNum w:abstractNumId="6" w15:restartNumberingAfterBreak="0">
+    <w:nsid w:val="59AD1139"/>
+    <w:multiLevelType w:val="multilevel"/>
+    <w:tmpl w:val="EB5E24C8"/>
+    <w:lvl w:ilvl="0">
+      <w:start w:val="1"/>
+      <w:numFmt w:val="bullet"/>
+      <w:lvlText w:val=""/>
+      <w:lvlJc w:val="left"/>
+      <w:pPr>
+        <w:tabs>
+          <w:tab w:val="num" w:pos="720"/>
+        </w:tabs>
+        <w:ind w:left="720" w:hanging="360"/>
+      </w:pPr>
+      <w:rPr>
+        <w:rFonts w:ascii="Symbol" w:hAnsi="Symbol" w:hint="default"/>
+        <w:sz w:val="20"/>
+      </w:rPr>
+    </w:lvl>
+    <w:lvl w:ilvl="1" w:tentative="1">
+      <w:start w:val="1"/>
+      <w:numFmt w:val="bullet"/>
+      <w:lvlText w:val=""/>
+      <w:lvlJc w:val="left"/>
+      <w:pPr>
+        <w:tabs>
+          <w:tab w:val="num" w:pos="1440"/>
+        </w:tabs>
+        <w:ind w:left="1440" w:hanging="360"/>
+      </w:pPr>
+      <w:rPr>
+        <w:rFonts w:ascii="Symbol" w:hAnsi="Symbol" w:hint="default"/>
+        <w:sz w:val="20"/>
+      </w:rPr>
+    </w:lvl>
+    <w:lvl w:ilvl="2" w:tentative="1">
+      <w:start w:val="1"/>
+      <w:numFmt w:val="bullet"/>
+      <w:lvlText w:val=""/>
+      <w:lvlJc w:val="left"/>
+      <w:pPr>
+        <w:tabs>
+          <w:tab w:val="num" w:pos="2160"/>
+        </w:tabs>
+        <w:ind w:left="2160" w:hanging="360"/>
+      </w:pPr>
+      <w:rPr>
+        <w:rFonts w:ascii="Symbol" w:hAnsi="Symbol" w:hint="default"/>
+        <w:sz w:val="20"/>
+      </w:rPr>
+    </w:lvl>
+    <w:lvl w:ilvl="3" w:tentative="1">
+      <w:start w:val="1"/>
+      <w:numFmt w:val="bullet"/>
+      <w:lvlText w:val=""/>
+      <w:lvlJc w:val="left"/>
+      <w:pPr>
+        <w:tabs>
+          <w:tab w:val="num" w:pos="2880"/>
+        </w:tabs>
+        <w:ind w:left="2880" w:hanging="360"/>
+      </w:pPr>
+      <w:rPr>
+        <w:rFonts w:ascii="Symbol" w:hAnsi="Symbol" w:hint="default"/>
+        <w:sz w:val="20"/>
+      </w:rPr>
+    </w:lvl>
+    <w:lvl w:ilvl="4" w:tentative="1">
+      <w:start w:val="1"/>
+      <w:numFmt w:val="bullet"/>
+      <w:lvlText w:val=""/>
+      <w:lvlJc w:val="left"/>
+      <w:pPr>
+        <w:tabs>
+          <w:tab w:val="num" w:pos="3600"/>
+        </w:tabs>
+        <w:ind w:left="3600" w:hanging="360"/>
+      </w:pPr>
+      <w:rPr>
+        <w:rFonts w:ascii="Symbol" w:hAnsi="Symbol" w:hint="default"/>
+        <w:sz w:val="20"/>
+      </w:rPr>
+    </w:lvl>
+    <w:lvl w:ilvl="5" w:tentative="1">
+      <w:start w:val="1"/>
+      <w:numFmt w:val="bullet"/>
+      <w:lvlText w:val=""/>
+      <w:lvlJc w:val="left"/>
+      <w:pPr>
+        <w:tabs>
+          <w:tab w:val="num" w:pos="4320"/>
+        </w:tabs>
+        <w:ind w:left="4320" w:hanging="360"/>
+      </w:pPr>
+      <w:rPr>
+        <w:rFonts w:ascii="Symbol" w:hAnsi="Symbol" w:hint="default"/>
+        <w:sz w:val="20"/>
+      </w:rPr>
+    </w:lvl>
+    <w:lvl w:ilvl="6" w:tentative="1">
+      <w:start w:val="1"/>
+      <w:numFmt w:val="bullet"/>
+      <w:lvlText w:val=""/>
+      <w:lvlJc w:val="left"/>
+      <w:pPr>
+        <w:tabs>
+          <w:tab w:val="num" w:pos="5040"/>
+        </w:tabs>
+        <w:ind w:left="5040" w:hanging="360"/>
+      </w:pPr>
+      <w:rPr>
+        <w:rFonts w:ascii="Symbol" w:hAnsi="Symbol" w:hint="default"/>
+        <w:sz w:val="20"/>
+      </w:rPr>
+    </w:lvl>
+    <w:lvl w:ilvl="7" w:tentative="1">
+      <w:start w:val="1"/>
+      <w:numFmt w:val="bullet"/>
+      <w:lvlText w:val=""/>
+      <w:lvlJc w:val="left"/>
+      <w:pPr>
+        <w:tabs>
+          <w:tab w:val="num" w:pos="5760"/>
+        </w:tabs>
+        <w:ind w:left="5760" w:hanging="360"/>
+      </w:pPr>
+      <w:rPr>
+        <w:rFonts w:ascii="Symbol" w:hAnsi="Symbol" w:hint="default"/>
+        <w:sz w:val="20"/>
+      </w:rPr>
+    </w:lvl>
+    <w:lvl w:ilvl="8" w:tentative="1">
+      <w:start w:val="1"/>
+      <w:numFmt w:val="bullet"/>
+      <w:lvlText w:val=""/>
+      <w:lvlJc w:val="left"/>
+      <w:pPr>
+        <w:tabs>
+          <w:tab w:val="num" w:pos="6480"/>
+        </w:tabs>
+        <w:ind w:left="6480" w:hanging="360"/>
+      </w:pPr>
+      <w:rPr>
+        <w:rFonts w:ascii="Symbol" w:hAnsi="Symbol" w:hint="default"/>
+        <w:sz w:val="20"/>
+      </w:rPr>
+    </w:lvl>
+  </w:abstractNum>
+  <w:abstractNum w:abstractNumId="7" w15:restartNumberingAfterBreak="0">
+    <w:nsid w:val="6849192C"/>
+    <w:multiLevelType w:val="multilevel"/>
+    <w:tmpl w:val="DDB03BA6"/>
+    <w:lvl w:ilvl="0">
+      <w:start w:val="1"/>
+      <w:numFmt w:val="bullet"/>
+      <w:lvlText w:val=""/>
+      <w:lvlJc w:val="left"/>
+      <w:pPr>
+        <w:tabs>
+          <w:tab w:val="num" w:pos="720"/>
+        </w:tabs>
+        <w:ind w:left="720" w:hanging="360"/>
+      </w:pPr>
+      <w:rPr>
+        <w:rFonts w:ascii="Symbol" w:hAnsi="Symbol" w:hint="default"/>
+        <w:sz w:val="20"/>
+      </w:rPr>
+    </w:lvl>
+    <w:lvl w:ilvl="1" w:tentative="1">
+      <w:start w:val="1"/>
+      <w:numFmt w:val="bullet"/>
+      <w:lvlText w:val=""/>
+      <w:lvlJc w:val="left"/>
+      <w:pPr>
+        <w:tabs>
+          <w:tab w:val="num" w:pos="1440"/>
+        </w:tabs>
+        <w:ind w:left="1440" w:hanging="360"/>
+      </w:pPr>
+      <w:rPr>
+        <w:rFonts w:ascii="Symbol" w:hAnsi="Symbol" w:hint="default"/>
+        <w:sz w:val="20"/>
+      </w:rPr>
+    </w:lvl>
+    <w:lvl w:ilvl="2" w:tentative="1">
+      <w:start w:val="1"/>
+      <w:numFmt w:val="bullet"/>
+      <w:lvlText w:val=""/>
+      <w:lvlJc w:val="left"/>
+      <w:pPr>
+        <w:tabs>
+          <w:tab w:val="num" w:pos="2160"/>
+        </w:tabs>
+        <w:ind w:left="2160" w:hanging="360"/>
+      </w:pPr>
+      <w:rPr>
+        <w:rFonts w:ascii="Symbol" w:hAnsi="Symbol" w:hint="default"/>
+        <w:sz w:val="20"/>
+      </w:rPr>
+    </w:lvl>
+    <w:lvl w:ilvl="3" w:tentative="1">
+      <w:start w:val="1"/>
+      <w:numFmt w:val="bullet"/>
+      <w:lvlText w:val=""/>
+      <w:lvlJc w:val="left"/>
+      <w:pPr>
+        <w:tabs>
+          <w:tab w:val="num" w:pos="2880"/>
+        </w:tabs>
+        <w:ind w:left="2880" w:hanging="360"/>
+      </w:pPr>
+      <w:rPr>
+        <w:rFonts w:ascii="Symbol" w:hAnsi="Symbol" w:hint="default"/>
+        <w:sz w:val="20"/>
+      </w:rPr>
+    </w:lvl>
+    <w:lvl w:ilvl="4" w:tentative="1">
+      <w:start w:val="1"/>
+      <w:numFmt w:val="bullet"/>
+      <w:lvlText w:val=""/>
+      <w:lvlJc w:val="left"/>
+      <w:pPr>
+        <w:tabs>
+          <w:tab w:val="num" w:pos="3600"/>
+        </w:tabs>
+        <w:ind w:left="3600" w:hanging="360"/>
+      </w:pPr>
+      <w:rPr>
+        <w:rFonts w:ascii="Symbol" w:hAnsi="Symbol" w:hint="default"/>
+        <w:sz w:val="20"/>
+      </w:rPr>
+    </w:lvl>
+    <w:lvl w:ilvl="5" w:tentative="1">
+      <w:start w:val="1"/>
+      <w:numFmt w:val="bullet"/>
+      <w:lvlText w:val=""/>
+      <w:lvlJc w:val="left"/>
+      <w:pPr>
+        <w:tabs>
+          <w:tab w:val="num" w:pos="4320"/>
+        </w:tabs>
+        <w:ind w:left="4320" w:hanging="360"/>
+      </w:pPr>
+      <w:rPr>
+        <w:rFonts w:ascii="Symbol" w:hAnsi="Symbol" w:hint="default"/>
+        <w:sz w:val="20"/>
+      </w:rPr>
+    </w:lvl>
+    <w:lvl w:ilvl="6" w:tentative="1">
+      <w:start w:val="1"/>
+      <w:numFmt w:val="bullet"/>
+      <w:lvlText w:val=""/>
+      <w:lvlJc w:val="left"/>
+      <w:pPr>
+        <w:tabs>
+          <w:tab w:val="num" w:pos="5040"/>
+        </w:tabs>
+        <w:ind w:left="5040" w:hanging="360"/>
+      </w:pPr>
+      <w:rPr>
+        <w:rFonts w:ascii="Symbol" w:hAnsi="Symbol" w:hint="default"/>
+        <w:sz w:val="20"/>
+      </w:rPr>
+    </w:lvl>
+    <w:lvl w:ilvl="7" w:tentative="1">
+      <w:start w:val="1"/>
+      <w:numFmt w:val="bullet"/>
+      <w:lvlText w:val=""/>
+      <w:lvlJc w:val="left"/>
+      <w:pPr>
+        <w:tabs>
+          <w:tab w:val="num" w:pos="5760"/>
+        </w:tabs>
+        <w:ind w:left="5760" w:hanging="360"/>
+      </w:pPr>
+      <w:rPr>
+        <w:rFonts w:ascii="Symbol" w:hAnsi="Symbol" w:hint="default"/>
+        <w:sz w:val="20"/>
+      </w:rPr>
+    </w:lvl>
+    <w:lvl w:ilvl="8" w:tentative="1">
+      <w:start w:val="1"/>
+      <w:numFmt w:val="bullet"/>
+      <w:lvlText w:val=""/>
+      <w:lvlJc w:val="left"/>
+      <w:pPr>
+        <w:tabs>
+          <w:tab w:val="num" w:pos="6480"/>
+        </w:tabs>
+        <w:ind w:left="6480" w:hanging="360"/>
+      </w:pPr>
+      <w:rPr>
+        <w:rFonts w:ascii="Symbol" w:hAnsi="Symbol" w:hint="default"/>
+        <w:sz w:val="20"/>
+      </w:rPr>
+    </w:lvl>
+  </w:abstractNum>
+  <w:abstractNum w:abstractNumId="8" w15:restartNumberingAfterBreak="0">
+    <w:nsid w:val="6AF16993"/>
+    <w:multiLevelType w:val="multilevel"/>
+    <w:tmpl w:val="03BCA108"/>
+    <w:lvl w:ilvl="0">
+      <w:start w:val="1"/>
+      <w:numFmt w:val="bullet"/>
+      <w:lvlText w:val=""/>
+      <w:lvlJc w:val="left"/>
+      <w:pPr>
+        <w:tabs>
+          <w:tab w:val="num" w:pos="720"/>
+        </w:tabs>
+        <w:ind w:left="720" w:hanging="360"/>
+      </w:pPr>
+      <w:rPr>
+        <w:rFonts w:ascii="Symbol" w:hAnsi="Symbol" w:hint="default"/>
+        <w:sz w:val="20"/>
+      </w:rPr>
+    </w:lvl>
+    <w:lvl w:ilvl="1" w:tentative="1">
+      <w:start w:val="1"/>
+      <w:numFmt w:val="bullet"/>
+      <w:lvlText w:val=""/>
+      <w:lvlJc w:val="left"/>
+      <w:pPr>
+        <w:tabs>
+          <w:tab w:val="num" w:pos="1440"/>
+        </w:tabs>
+        <w:ind w:left="1440" w:hanging="360"/>
+      </w:pPr>
+      <w:rPr>
+        <w:rFonts w:ascii="Symbol" w:hAnsi="Symbol" w:hint="default"/>
+        <w:sz w:val="20"/>
+      </w:rPr>
+    </w:lvl>
+    <w:lvl w:ilvl="2" w:tentative="1">
+      <w:start w:val="1"/>
+      <w:numFmt w:val="bullet"/>
+      <w:lvlText w:val=""/>
+      <w:lvlJc w:val="left"/>
+      <w:pPr>
+        <w:tabs>
+          <w:tab w:val="num" w:pos="2160"/>
+        </w:tabs>
+        <w:ind w:left="2160" w:hanging="360"/>
+      </w:pPr>
+      <w:rPr>
+        <w:rFonts w:ascii="Symbol" w:hAnsi="Symbol" w:hint="default"/>
+        <w:sz w:val="20"/>
+      </w:rPr>
+    </w:lvl>
+    <w:lvl w:ilvl="3" w:tentative="1">
+      <w:start w:val="1"/>
+      <w:numFmt w:val="bullet"/>
+      <w:lvlText w:val=""/>
+      <w:lvlJc w:val="left"/>
+      <w:pPr>
+        <w:tabs>
+          <w:tab w:val="num" w:pos="2880"/>
+        </w:tabs>
+        <w:ind w:left="2880" w:hanging="360"/>
+      </w:pPr>
+      <w:rPr>
+        <w:rFonts w:ascii="Symbol" w:hAnsi="Symbol" w:hint="default"/>
+        <w:sz w:val="20"/>
+      </w:rPr>
+    </w:lvl>
+    <w:lvl w:ilvl="4" w:tentative="1">
+      <w:start w:val="1"/>
+      <w:numFmt w:val="bullet"/>
+      <w:lvlText w:val=""/>
+      <w:lvlJc w:val="left"/>
+      <w:pPr>
+        <w:tabs>
+          <w:tab w:val="num" w:pos="3600"/>
+        </w:tabs>
+        <w:ind w:left="3600" w:hanging="360"/>
+      </w:pPr>
+      <w:rPr>
+        <w:rFonts w:ascii="Symbol" w:hAnsi="Symbol" w:hint="default"/>
+        <w:sz w:val="20"/>
+      </w:rPr>
+    </w:lvl>
+    <w:lvl w:ilvl="5" w:tentative="1">
+      <w:start w:val="1"/>
+      <w:numFmt w:val="bullet"/>
+      <w:lvlText w:val=""/>
+      <w:lvlJc w:val="left"/>
+      <w:pPr>
+        <w:tabs>
+          <w:tab w:val="num" w:pos="4320"/>
+        </w:tabs>
+        <w:ind w:left="4320" w:hanging="360"/>
+      </w:pPr>
+      <w:rPr>
+        <w:rFonts w:ascii="Symbol" w:hAnsi="Symbol" w:hint="default"/>
+        <w:sz w:val="20"/>
+      </w:rPr>
+    </w:lvl>
+    <w:lvl w:ilvl="6" w:tentative="1">
+      <w:start w:val="1"/>
+      <w:numFmt w:val="bullet"/>
+      <w:lvlText w:val=""/>
+      <w:lvlJc w:val="left"/>
+      <w:pPr>
+        <w:tabs>
+          <w:tab w:val="num" w:pos="5040"/>
+        </w:tabs>
+        <w:ind w:left="5040" w:hanging="360"/>
+      </w:pPr>
+      <w:rPr>
+        <w:rFonts w:ascii="Symbol" w:hAnsi="Symbol" w:hint="default"/>
+        <w:sz w:val="20"/>
+      </w:rPr>
+    </w:lvl>
+    <w:lvl w:ilvl="7" w:tentative="1">
+      <w:start w:val="1"/>
+      <w:numFmt w:val="bullet"/>
+      <w:lvlText w:val=""/>
+      <w:lvlJc w:val="left"/>
+      <w:pPr>
+        <w:tabs>
+          <w:tab w:val="num" w:pos="5760"/>
+        </w:tabs>
+        <w:ind w:left="5760" w:hanging="360"/>
+      </w:pPr>
+      <w:rPr>
+        <w:rFonts w:ascii="Symbol" w:hAnsi="Symbol" w:hint="default"/>
+        <w:sz w:val="20"/>
+      </w:rPr>
+    </w:lvl>
+    <w:lvl w:ilvl="8" w:tentative="1">
+      <w:start w:val="1"/>
+      <w:numFmt w:val="bullet"/>
+      <w:lvlText w:val=""/>
+      <w:lvlJc w:val="left"/>
+      <w:pPr>
+        <w:tabs>
+          <w:tab w:val="num" w:pos="6480"/>
+        </w:tabs>
+        <w:ind w:left="6480" w:hanging="360"/>
+      </w:pPr>
+      <w:rPr>
+        <w:rFonts w:ascii="Symbol" w:hAnsi="Symbol" w:hint="default"/>
+        <w:sz w:val="20"/>
+      </w:rPr>
+    </w:lvl>
+  </w:abstractNum>
   <w:num w:numId="1">
     <w:abstractNumId w:val="0"/>
   </w:num>
@@ -20253,6 +21203,15 @@
   </w:num>
   <w:num w:numId="6">
     <w:abstractNumId w:val="4"/>
+  </w:num>
+  <w:num w:numId="7">
+    <w:abstractNumId w:val="8"/>
+  </w:num>
+  <w:num w:numId="8">
+    <w:abstractNumId w:val="6"/>
+  </w:num>
+  <w:num w:numId="9">
+    <w:abstractNumId w:val="7"/>
   </w:num>
 </w:numbering>
 </file>

</xml_diff>

<commit_message>
some more bug fixes and better encoding for picures
</commit_message>
<xml_diff>
--- a/disertatie_v1.2.docx
+++ b/disertatie_v1.2.docx
@@ -13828,43 +13828,41 @@
         </w:rPr>
         <w:t xml:space="preserve"> A secondary, often overlooked benefit is the alert mechanism. Users are notified of multiple failed login attempts, making them aware of potential unauthorized access attempts and prompting them to take additional security measures like changing passwords or reviewing account activities.</w:t>
       </w:r>
-      <w:bookmarkStart w:id="52" w:name="_GoBack"/>
+    </w:p>
+    <w:p>
+      <w:pPr>
+        <w:pStyle w:val="BodyText"/>
+        <w:jc w:val="both"/>
+        <w:rPr>
+          <w:w w:val="90"/>
+        </w:rPr>
+      </w:pPr>
+    </w:p>
+    <w:p>
+      <w:pPr>
+        <w:pStyle w:val="Heading2"/>
+        <w:jc w:val="both"/>
+        <w:rPr>
+          <w:w w:val="90"/>
+          <w:sz w:val="28"/>
+        </w:rPr>
+      </w:pPr>
+      <w:bookmarkStart w:id="52" w:name="_Toc142151019"/>
+      <w:r>
+        <w:rPr>
+          <w:w w:val="90"/>
+          <w:sz w:val="28"/>
+        </w:rPr>
+        <w:t>4.2 Second Layer: Visual-Based Authe</w:t>
+      </w:r>
+      <w:r>
+        <w:rPr>
+          <w:w w:val="90"/>
+          <w:sz w:val="28"/>
+        </w:rPr>
+        <w:t>ntication with Color Selection</w:t>
+      </w:r>
       <w:bookmarkEnd w:id="52"/>
-    </w:p>
-    <w:p>
-      <w:pPr>
-        <w:pStyle w:val="BodyText"/>
-        <w:jc w:val="both"/>
-        <w:rPr>
-          <w:w w:val="90"/>
-        </w:rPr>
-      </w:pPr>
-    </w:p>
-    <w:p>
-      <w:pPr>
-        <w:pStyle w:val="Heading2"/>
-        <w:jc w:val="both"/>
-        <w:rPr>
-          <w:w w:val="90"/>
-          <w:sz w:val="28"/>
-        </w:rPr>
-      </w:pPr>
-      <w:bookmarkStart w:id="53" w:name="_Toc142151019"/>
-      <w:r>
-        <w:rPr>
-          <w:w w:val="90"/>
-          <w:sz w:val="28"/>
-        </w:rPr>
-        <w:t>4.2 Second Layer: Visual-Based Authe</w:t>
-      </w:r>
-      <w:r>
-        <w:rPr>
-          <w:w w:val="90"/>
-          <w:sz w:val="28"/>
-        </w:rPr>
-        <w:t>ntication with Color Selection</w:t>
-      </w:r>
-      <w:bookmarkEnd w:id="53"/>
     </w:p>
     <w:p>
       <w:pPr>
@@ -13885,7 +13883,7 @@
           <w:szCs w:val="26"/>
         </w:rPr>
       </w:pPr>
-      <w:bookmarkStart w:id="54" w:name="_Toc142151020"/>
+      <w:bookmarkStart w:id="53" w:name="_Toc142151020"/>
       <w:r>
         <w:rPr>
           <w:w w:val="90"/>
@@ -13894,7 +13892,7 @@
         </w:rPr>
         <w:t>4.2.1 Introduction</w:t>
       </w:r>
-      <w:bookmarkEnd w:id="54"/>
+      <w:bookmarkEnd w:id="53"/>
     </w:p>
     <w:p>
       <w:pPr>
@@ -13940,7 +13938,7 @@
           <w:szCs w:val="26"/>
         </w:rPr>
       </w:pPr>
-      <w:bookmarkStart w:id="55" w:name="_Toc142151021"/>
+      <w:bookmarkStart w:id="54" w:name="_Toc142151021"/>
       <w:r>
         <w:rPr>
           <w:w w:val="90"/>
@@ -13949,7 +13947,7 @@
         </w:rPr>
         <w:t>4.2.2 Color-Based Selection during Registration</w:t>
       </w:r>
-      <w:bookmarkEnd w:id="55"/>
+      <w:bookmarkEnd w:id="54"/>
     </w:p>
     <w:p>
       <w:pPr>
@@ -14100,7 +14098,7 @@
           <w:szCs w:val="26"/>
         </w:rPr>
       </w:pPr>
-      <w:bookmarkStart w:id="56" w:name="_Toc142151022"/>
+      <w:bookmarkStart w:id="55" w:name="_Toc142151022"/>
       <w:r>
         <w:rPr>
           <w:w w:val="90"/>
@@ -14109,7 +14107,7 @@
         </w:rPr>
         <w:t>4.2.3 Color-Based Authentication during Login</w:t>
       </w:r>
-      <w:bookmarkEnd w:id="56"/>
+      <w:bookmarkEnd w:id="55"/>
     </w:p>
     <w:p>
       <w:pPr>
@@ -14242,7 +14240,7 @@
           <w:lang w:val="en-US"/>
         </w:rPr>
       </w:pPr>
-      <w:bookmarkStart w:id="57" w:name="_Toc142151023"/>
+      <w:bookmarkStart w:id="56" w:name="_Toc142151023"/>
       <w:r>
         <w:rPr>
           <w:w w:val="90"/>
@@ -14252,7 +14250,7 @@
         </w:rPr>
         <w:t>4.2.4 Pattern Recognition for Authentication</w:t>
       </w:r>
-      <w:bookmarkEnd w:id="57"/>
+      <w:bookmarkEnd w:id="56"/>
     </w:p>
     <w:p>
       <w:pPr>
@@ -14340,7 +14338,7 @@
           <w:lang w:val="en-US"/>
         </w:rPr>
       </w:pPr>
-      <w:bookmarkStart w:id="58" w:name="_Toc142151024"/>
+      <w:bookmarkStart w:id="57" w:name="_Toc142151024"/>
       <w:r>
         <w:rPr>
           <w:w w:val="90"/>
@@ -14350,7 +14348,7 @@
         </w:rPr>
         <w:t>4.2.5 Reinforcing Account Ownership and Preventing Unauthorized Access</w:t>
       </w:r>
-      <w:bookmarkEnd w:id="58"/>
+      <w:bookmarkEnd w:id="57"/>
     </w:p>
     <w:p>
       <w:pPr>
@@ -14445,7 +14443,7 @@
           <w:lang w:val="en-US"/>
         </w:rPr>
       </w:pPr>
-      <w:bookmarkStart w:id="59" w:name="_Toc142151025"/>
+      <w:bookmarkStart w:id="58" w:name="_Toc142151025"/>
       <w:r>
         <w:rPr>
           <w:w w:val="90"/>
@@ -14454,7 +14452,17 @@
         </w:rPr>
         <w:t>4.3 Top Layer: Advanced Image-Based Password Techniques</w:t>
       </w:r>
-      <w:bookmarkEnd w:id="59"/>
+      <w:bookmarkEnd w:id="58"/>
+    </w:p>
+    <w:p>
+      <w:pPr>
+        <w:pStyle w:val="BodyText"/>
+        <w:jc w:val="both"/>
+        <w:rPr>
+          <w:w w:val="90"/>
+          <w:lang w:val="en-US"/>
+        </w:rPr>
+      </w:pPr>
     </w:p>
     <w:p>
       <w:pPr>
@@ -14481,12 +14489,53 @@
           <w:w w:val="90"/>
           <w:lang w:val="en-US"/>
         </w:rPr>
-        <w:t>The apex of our security framework showcases an innovative layer: Advanced Image-Based Password Techniques. This layer leverages several state-of-the-art techniques to provide a more secure yet visually intuitive authentication experience.</w:t>
-      </w:r>
-    </w:p>
-    <w:p>
-      <w:pPr>
-        <w:pStyle w:val="BodyText"/>
+        <w:t xml:space="preserve">The top tier of our security framework represents not just a technological advancement, but also a paradigm </w:t>
+      </w:r>
+      <w:proofErr w:type="gramStart"/>
+      <w:r>
+        <w:rPr>
+          <w:w w:val="90"/>
+          <w:lang w:val="en-US"/>
+        </w:rPr>
+        <w:t>shift</w:t>
+      </w:r>
+      <w:proofErr w:type="gramEnd"/>
+      <w:r>
+        <w:rPr>
+          <w:w w:val="90"/>
+          <w:lang w:val="en-US"/>
+        </w:rPr>
+        <w:t xml:space="preserve"> in the way we perceive and implement digital protection. This apex layer, dubbed the Advanced Image-Based Password Techniques, is a brilliant amalgamation of innovation, visual artistry, and </w:t>
+      </w:r>
+      <w:r>
+        <w:rPr>
+          <w:w w:val="90"/>
+          <w:lang w:val="en-US"/>
+        </w:rPr>
+        <w:lastRenderedPageBreak/>
+        <w:t xml:space="preserve">technical prowess. Elegantly weaving </w:t>
+      </w:r>
+      <w:proofErr w:type="gramStart"/>
+      <w:r>
+        <w:rPr>
+          <w:w w:val="90"/>
+          <w:lang w:val="en-US"/>
+        </w:rPr>
+        <w:t>together</w:t>
+      </w:r>
+      <w:proofErr w:type="gramEnd"/>
+      <w:r>
+        <w:rPr>
+          <w:w w:val="90"/>
+          <w:lang w:val="en-US"/>
+        </w:rPr>
+        <w:t xml:space="preserve"> the finesse of visual appeal with the unyielding strength of encryption mechanisms, it stands as a testament to the potential of interdisciplinary synergy. Positioned with distinction at the vanguard of authentication strategies, this method seamlessly marries the cognitive ease of human visual recognition with the impenetrable depths of cryptic algorithms. In a digital era where security challenges are as dynamic as they are daunting, this technique emerges as a beacon, illuminating the path to a future where cybersecurity isn’t just about safeguarding bytes and bits but also about enhancing user engagement and trust. Its presence in our framework is both an emblem of our commitment to pushing the boundaries and a promise of uncompromised security in an increasingly interconnected digital landscape.</w:t>
+      </w:r>
+    </w:p>
+    <w:p>
+      <w:pPr>
+        <w:pStyle w:val="BodyText"/>
+        <w:ind w:firstLine="720"/>
         <w:jc w:val="both"/>
         <w:rPr>
           <w:w w:val="90"/>
@@ -14505,7 +14554,7 @@
           <w:lang w:val="en-US"/>
         </w:rPr>
       </w:pPr>
-      <w:bookmarkStart w:id="60" w:name="_Toc142151026"/>
+      <w:bookmarkStart w:id="59" w:name="_Toc142151026"/>
       <w:r>
         <w:rPr>
           <w:w w:val="90"/>
@@ -14513,10 +14562,114 @@
           <w:szCs w:val="26"/>
           <w:lang w:val="en-US"/>
         </w:rPr>
-        <w:lastRenderedPageBreak/>
         <w:t>4.3.1 Visual Cryptography</w:t>
       </w:r>
-      <w:bookmarkEnd w:id="60"/>
+      <w:bookmarkEnd w:id="59"/>
+    </w:p>
+    <w:p>
+      <w:pPr>
+        <w:pStyle w:val="BodyText"/>
+        <w:ind w:firstLine="720"/>
+        <w:jc w:val="both"/>
+        <w:rPr>
+          <w:w w:val="90"/>
+          <w:lang w:val="en-US"/>
+        </w:rPr>
+      </w:pPr>
+    </w:p>
+    <w:p>
+      <w:pPr>
+        <w:pStyle w:val="BodyText"/>
+        <w:ind w:firstLine="720"/>
+        <w:jc w:val="both"/>
+        <w:rPr>
+          <w:w w:val="90"/>
+          <w:lang w:val="en-US"/>
+        </w:rPr>
+      </w:pPr>
+      <w:r>
+        <w:rPr>
+          <w:w w:val="90"/>
+          <w:lang w:val="en-US"/>
+        </w:rPr>
+        <w:t>Harnessing the power of Visual Cryptography, our system offers a novel approach that goes beyond conventional encryption paradigms. At its essence, Visual Cryptography doesn't merely transform an image into coded fragments; it intricately partitions it into a tapestry of cryptographic shares, with each holding unique portions of the original.</w:t>
+      </w:r>
+    </w:p>
+    <w:p>
+      <w:pPr>
+        <w:pStyle w:val="BodyText"/>
+        <w:ind w:firstLine="720"/>
+        <w:jc w:val="both"/>
+        <w:rPr>
+          <w:w w:val="90"/>
+          <w:lang w:val="en-US"/>
+        </w:rPr>
+      </w:pPr>
+      <w:r>
+        <w:rPr>
+          <w:w w:val="90"/>
+          <w:lang w:val="en-US"/>
+        </w:rPr>
+        <w:t>Imagine a user-selected image as a canvas of secrets. When processed by our encryption mechanism, this canvas undergoes a metamorphosis, artistically and scientifically splintering into shares. These shares, while integral to the whole, are crafted to divulge nothing individually, resulting in layers of enigmatic visual intrigue. This is the heart of Visual Cryptography: decomposing an image into shares such that only the correct superimposition of a sufficient number of these shares illuminates the original image.</w:t>
+      </w:r>
+    </w:p>
+    <w:p>
+      <w:pPr>
+        <w:pStyle w:val="BodyText"/>
+        <w:ind w:firstLine="720"/>
+        <w:jc w:val="both"/>
+        <w:rPr>
+          <w:w w:val="90"/>
+          <w:lang w:val="en-US"/>
+        </w:rPr>
+      </w:pPr>
+      <w:r>
+        <w:rPr>
+          <w:w w:val="90"/>
+          <w:lang w:val="en-US"/>
+        </w:rPr>
+        <w:t>In our model, the user's chosen image is strategically divided into two shares. On their own, these shares are cloaked in obscurity, providing no discernible information about the original image, thus presenting them as ineffectual to any unauthorized entity. The authentication process mandates users to correctly overlay these shares, revealing the concealed image or code. This architecture ensures that the acquisition of a single share by an adversary leaves them groping in the dark, devoid of the original content's understanding in the absence of its counterpart.</w:t>
+      </w:r>
+    </w:p>
+    <w:p>
+      <w:pPr>
+        <w:pStyle w:val="BodyText"/>
+        <w:ind w:firstLine="720"/>
+        <w:jc w:val="both"/>
+        <w:rPr>
+          <w:w w:val="90"/>
+          <w:lang w:val="en-US"/>
+        </w:rPr>
+      </w:pPr>
+      <w:r>
+        <w:rPr>
+          <w:w w:val="90"/>
+          <w:lang w:val="en-US"/>
+        </w:rPr>
+        <w:t>What elevates this method further is the balance it strikes between user experience and security. The act of piecing together these shares resonates with the human propensity for pattern recognition. Unlike traditional textual passwords, which can be forgotten or misplaced, visual cues, especially those personally selected by users, find a more lasting abode in memory. This facet not only amplifies ease of use but also reinforces the robustness of the security mechanism. The resulting experience for the user is intuitive, while potential intruders are faced with a cryptographic conundrum that multiplies their challenges exponentially.</w:t>
+      </w:r>
+    </w:p>
+    <w:p>
+      <w:pPr>
+        <w:pStyle w:val="BodyText"/>
+        <w:ind w:firstLine="720"/>
+        <w:jc w:val="both"/>
+        <w:rPr>
+          <w:w w:val="90"/>
+          <w:lang w:val="en-US"/>
+        </w:rPr>
+      </w:pPr>
+    </w:p>
+    <w:p>
+      <w:pPr>
+        <w:pStyle w:val="BodyText"/>
+        <w:ind w:firstLine="720"/>
+        <w:jc w:val="both"/>
+        <w:rPr>
+          <w:w w:val="90"/>
+          <w:lang w:val="en-US"/>
+        </w:rPr>
+      </w:pPr>
     </w:p>
     <w:p>
       <w:pPr>
@@ -14529,103 +14682,39 @@
           <w:lang w:val="en-US"/>
         </w:rPr>
       </w:pPr>
-    </w:p>
-    <w:p>
-      <w:pPr>
-        <w:pStyle w:val="BodyText"/>
-        <w:ind w:firstLine="720"/>
-        <w:jc w:val="both"/>
-        <w:rPr>
-          <w:w w:val="90"/>
-          <w:lang w:val="en-US"/>
-        </w:rPr>
-      </w:pPr>
-      <w:r>
-        <w:rPr>
-          <w:w w:val="90"/>
-          <w:lang w:val="en-US"/>
-        </w:rPr>
-        <w:t>Our system relies on Visual Cryptography for a formidable authentication mechanism. The user's password image undergoes encryption and is fragmented into several parts or 'shares.' During login, the user must correctly merge these shares to unveil a concealed code or image, effectively serving as their password. This strategy enhances security, as intruders would need access to several shares to breach the user's account, significantly complicating unauthorized access.</w:t>
-      </w:r>
-    </w:p>
-    <w:p>
-      <w:pPr>
-        <w:pStyle w:val="BodyText"/>
-        <w:ind w:firstLine="720"/>
-        <w:jc w:val="both"/>
-        <w:rPr>
-          <w:w w:val="90"/>
-          <w:lang w:val="en-US"/>
-        </w:rPr>
-      </w:pPr>
-    </w:p>
-    <w:p>
-      <w:pPr>
-        <w:pStyle w:val="Heading3"/>
-        <w:jc w:val="both"/>
+      <w:bookmarkStart w:id="60" w:name="_Toc142151027"/>
+      <w:r>
         <w:rPr>
           <w:w w:val="90"/>
           <w:sz w:val="26"/>
           <w:szCs w:val="26"/>
           <w:lang w:val="en-US"/>
         </w:rPr>
-      </w:pPr>
-      <w:bookmarkStart w:id="61" w:name="_Toc142151027"/>
-      <w:r>
+        <w:t>4.3.2 Dual-Step Authentication Process</w:t>
+      </w:r>
+      <w:bookmarkEnd w:id="60"/>
+    </w:p>
+    <w:p>
+      <w:pPr>
+        <w:pStyle w:val="Heading3"/>
+        <w:jc w:val="both"/>
         <w:rPr>
           <w:w w:val="90"/>
           <w:sz w:val="26"/>
           <w:szCs w:val="26"/>
           <w:lang w:val="en-US"/>
         </w:rPr>
-        <w:t>4.3.2 Dual-Step Authentication Process</w:t>
-      </w:r>
-      <w:bookmarkEnd w:id="61"/>
-    </w:p>
-    <w:p>
-      <w:pPr>
-        <w:pStyle w:val="BodyText"/>
-        <w:jc w:val="both"/>
-        <w:rPr>
-          <w:w w:val="90"/>
-          <w:lang w:val="en-US"/>
-        </w:rPr>
-      </w:pPr>
-    </w:p>
-    <w:p>
-      <w:pPr>
-        <w:pStyle w:val="BodyText"/>
-        <w:ind w:firstLine="720"/>
-        <w:jc w:val="both"/>
-        <w:rPr>
-          <w:w w:val="90"/>
-          <w:lang w:val="en-US"/>
-        </w:rPr>
-      </w:pPr>
-      <w:r>
-        <w:rPr>
-          <w:w w:val="90"/>
-          <w:lang w:val="en-US"/>
-        </w:rPr>
-        <w:t>Post registration, the server generates two shares (Share1 and Share2) derived from the original image selected by the user. These shares are securely stored on the server and linked to the user's account. During login, the user is required to provide both Share1 and Share2 by uploading these images on the login page. The server then cross-references the uploaded shares with those stored in the user's account.</w:t>
-      </w:r>
-    </w:p>
-    <w:p>
-      <w:pPr>
-        <w:pStyle w:val="BodyText"/>
-        <w:jc w:val="both"/>
-        <w:rPr>
-          <w:w w:val="90"/>
-          <w:lang w:val="en-US"/>
-        </w:rPr>
-      </w:pPr>
-      <w:r>
-        <w:rPr>
-          <w:w w:val="90"/>
-          <w:lang w:val="en-US"/>
-        </w:rPr>
-        <w:t>This dual-step authentication process bolsters login security by necessitating the user to have both shares. These shares function as "puzzle pieces" that must coalesce to reveal the concealed authentication code or image. The utilization of images as shares ensures a user-friendly login process, permitting users to comfortably upload images from their devices for secure authentication. Even if an intruder gains access to one share, authentication remains incomplete without the other, introducing an added layer of protection against unauthorized access.</w:t>
-      </w:r>
+      </w:pPr>
+    </w:p>
+    <w:p>
+      <w:pPr>
+        <w:pStyle w:val="BodyText"/>
+        <w:jc w:val="both"/>
+        <w:rPr>
+          <w:w w:val="90"/>
+          <w:lang w:val="en-US"/>
+        </w:rPr>
+      </w:pPr>
     </w:p>
     <w:p>
       <w:pPr>
@@ -14633,10 +14722,1108 @@
         <w:autoSpaceDE/>
         <w:autoSpaceDN/>
         <w:spacing w:after="160" w:line="259" w:lineRule="auto"/>
-        <w:rPr>
-          <w:w w:val="90"/>
-          <w:sz w:val="24"/>
-          <w:szCs w:val="24"/>
+        <w:ind w:firstLine="270"/>
+        <w:jc w:val="both"/>
+        <w:rPr>
+          <w:w w:val="90"/>
+          <w:sz w:val="24"/>
+          <w:szCs w:val="24"/>
+          <w:lang w:val="en-US"/>
+        </w:rPr>
+      </w:pPr>
+      <w:r>
+        <w:rPr>
+          <w:w w:val="90"/>
+          <w:sz w:val="24"/>
+          <w:szCs w:val="24"/>
+          <w:lang w:val="en-US"/>
+        </w:rPr>
+        <w:t>The Dual-Step Authentication Process stands as a bulwark in our security architecture, melding the artistry of cryptographic design with the pragmatism of layered verification. In a digital world where simplicity often paves the way for vulnerabilities, our methodology raises the bar by intertwining two cryptographic narratives, ensuring that the bastion of user data remains resilient against unauthorized forays.</w:t>
+      </w:r>
+    </w:p>
+    <w:p>
+      <w:pPr>
+        <w:widowControl/>
+        <w:autoSpaceDE/>
+        <w:autoSpaceDN/>
+        <w:spacing w:after="160" w:line="259" w:lineRule="auto"/>
+        <w:ind w:firstLine="270"/>
+        <w:jc w:val="both"/>
+        <w:rPr>
+          <w:w w:val="90"/>
+          <w:sz w:val="24"/>
+          <w:szCs w:val="24"/>
+          <w:lang w:val="en-US"/>
+        </w:rPr>
+      </w:pPr>
+      <w:r>
+        <w:rPr>
+          <w:w w:val="90"/>
+          <w:sz w:val="24"/>
+          <w:szCs w:val="24"/>
+          <w:lang w:val="en-US"/>
+        </w:rPr>
+        <w:t>Upon registration, the system meticulously crafts two shares from the user's chosen image, safeguarding them within the server's sanctum. These are not mere digital fragments; they are the custodians of the user's access rights. Their coexistence is purposeful. Alone, they stand as enigmatic sentinels, revealing nothing; but together, they harmonize, unveiling the concealed tableau and validating the user's credentials.</w:t>
+      </w:r>
+    </w:p>
+    <w:p>
+      <w:pPr>
+        <w:widowControl/>
+        <w:autoSpaceDE/>
+        <w:autoSpaceDN/>
+        <w:spacing w:after="160" w:line="259" w:lineRule="auto"/>
+        <w:ind w:firstLine="270"/>
+        <w:jc w:val="both"/>
+        <w:rPr>
+          <w:w w:val="90"/>
+          <w:sz w:val="24"/>
+          <w:szCs w:val="24"/>
+          <w:lang w:val="en-US"/>
+        </w:rPr>
+      </w:pPr>
+      <w:r>
+        <w:rPr>
+          <w:w w:val="90"/>
+          <w:sz w:val="24"/>
+          <w:szCs w:val="24"/>
+          <w:lang w:val="en-US"/>
+        </w:rPr>
+        <w:t xml:space="preserve">This is not a mere superimposition of layers, but a choreographed dance of digital validation. Like two pieces in a jigsaw, Share1 and Share2, though formidable in their own right, attain their true purpose only when conjoined. An attacker, even armed with one, finds themselves in a cryptographic quagmire, holding a </w:t>
+      </w:r>
+      <w:r>
+        <w:rPr>
+          <w:w w:val="90"/>
+          <w:sz w:val="24"/>
+          <w:szCs w:val="24"/>
+          <w:lang w:val="en-US"/>
+        </w:rPr>
+        <w:lastRenderedPageBreak/>
+        <w:t>piece but deprived of the overarching narrative. It's akin to having a key without a map, rendering their illicit gains futile.</w:t>
+      </w:r>
+    </w:p>
+    <w:p>
+      <w:pPr>
+        <w:widowControl/>
+        <w:autoSpaceDE/>
+        <w:autoSpaceDN/>
+        <w:spacing w:after="160" w:line="259" w:lineRule="auto"/>
+        <w:ind w:firstLine="270"/>
+        <w:jc w:val="both"/>
+        <w:rPr>
+          <w:w w:val="90"/>
+          <w:sz w:val="24"/>
+          <w:szCs w:val="24"/>
+          <w:lang w:val="en-US"/>
+        </w:rPr>
+      </w:pPr>
+      <w:r>
+        <w:rPr>
+          <w:w w:val="90"/>
+          <w:sz w:val="24"/>
+          <w:szCs w:val="24"/>
+          <w:lang w:val="en-US"/>
+        </w:rPr>
+        <w:t>From the user's perspective, this process marries rigor with engagement. It's a participatory dance where they are not passive bystanders but the main protagonists, actively contributing to the security narrative. Their journey from presenting the two shares to accessing their account isn't a mundane task but an immersive experience, striking a balance between stringent security and interactive authentication.</w:t>
+      </w:r>
+    </w:p>
+    <w:p>
+      <w:pPr>
+        <w:widowControl/>
+        <w:autoSpaceDE/>
+        <w:autoSpaceDN/>
+        <w:spacing w:after="160" w:line="259" w:lineRule="auto"/>
+        <w:ind w:firstLine="270"/>
+        <w:jc w:val="both"/>
+        <w:rPr>
+          <w:w w:val="90"/>
+          <w:sz w:val="24"/>
+          <w:szCs w:val="24"/>
+          <w:lang w:val="en-US"/>
+        </w:rPr>
+      </w:pPr>
+      <w:r>
+        <w:rPr>
+          <w:w w:val="90"/>
+          <w:sz w:val="24"/>
+          <w:szCs w:val="24"/>
+          <w:lang w:val="en-US"/>
+        </w:rPr>
+        <w:t>As we chart the trajectory of this framework, the potential for integration with other security mechanisms becomes evident. It positions itself not just as an isolated fortress but as a node in a larger network of cybersecurity measures. With the envisioned inclusion of HTTPS and other protective layers, the Dual-Step Authentication Process isn't merely an advancement; it's a testament to a future where authentication is both an art and a science, ensuring that users are always at the epicenter of their digital sanctuary.</w:t>
+      </w:r>
+    </w:p>
+    <w:p>
+      <w:pPr>
+        <w:widowControl/>
+        <w:autoSpaceDE/>
+        <w:autoSpaceDN/>
+        <w:spacing w:after="160" w:line="259" w:lineRule="auto"/>
+        <w:ind w:firstLine="270"/>
+        <w:jc w:val="both"/>
+        <w:rPr>
+          <w:w w:val="90"/>
+          <w:sz w:val="24"/>
+          <w:szCs w:val="24"/>
+          <w:lang w:val="en-US"/>
+        </w:rPr>
+      </w:pPr>
+    </w:p>
+    <w:p>
+      <w:pPr>
+        <w:pStyle w:val="Heading2"/>
+        <w:rPr>
+          <w:w w:val="90"/>
+          <w:sz w:val="28"/>
+          <w:szCs w:val="28"/>
+        </w:rPr>
+      </w:pPr>
+      <w:r>
+        <w:rPr>
+          <w:w w:val="90"/>
+          <w:sz w:val="28"/>
+          <w:szCs w:val="28"/>
+        </w:rPr>
+        <w:t>4.4.</w:t>
+      </w:r>
+      <w:r>
+        <w:rPr>
+          <w:w w:val="90"/>
+          <w:sz w:val="28"/>
+          <w:szCs w:val="28"/>
+        </w:rPr>
+        <w:t xml:space="preserve"> Enhanced Image Encryption and Authentication</w:t>
+      </w:r>
+    </w:p>
+    <w:p>
+      <w:pPr>
+        <w:pStyle w:val="BodyText"/>
+        <w:rPr>
+          <w:w w:val="90"/>
+        </w:rPr>
+      </w:pPr>
+    </w:p>
+    <w:p>
+      <w:pPr>
+        <w:pStyle w:val="BodyText"/>
+        <w:rPr>
+          <w:w w:val="90"/>
+        </w:rPr>
+      </w:pPr>
+      <w:r>
+        <w:rPr>
+          <w:w w:val="90"/>
+        </w:rPr>
+        <w:t>Within the crucible of our digital domain, we've harnessed the power of algorithmic elegance to create an intricate and robust authentication paradigm. The arcane melding of Java's computing prowess with the intrinsic beauty of image transformation paints a vivid tableau of our authentication system.</w:t>
+      </w:r>
+    </w:p>
+    <w:p>
+      <w:pPr>
+        <w:pStyle w:val="Heading2"/>
+        <w:rPr>
+          <w:w w:val="90"/>
+          <w:sz w:val="28"/>
+          <w:szCs w:val="28"/>
+        </w:rPr>
+      </w:pPr>
+    </w:p>
+    <w:p>
+      <w:pPr>
+        <w:pStyle w:val="Heading3"/>
+        <w:rPr>
+          <w:w w:val="90"/>
+        </w:rPr>
+      </w:pPr>
+      <w:r>
+        <w:rPr>
+          <w:w w:val="90"/>
+        </w:rPr>
+        <w:t>4.4.1</w:t>
+      </w:r>
+      <w:r>
+        <w:rPr>
+          <w:w w:val="90"/>
+        </w:rPr>
+        <w:t>.</w:t>
+      </w:r>
+      <w:r>
+        <w:rPr>
+          <w:w w:val="90"/>
+        </w:rPr>
+        <w:tab/>
+      </w:r>
+      <w:r>
+        <w:rPr>
+          <w:w w:val="90"/>
+        </w:rPr>
+        <w:t>Image Transformation for Shares Creation</w:t>
+      </w:r>
+    </w:p>
+    <w:p>
+      <w:pPr>
+        <w:pStyle w:val="BodyText"/>
+        <w:rPr>
+          <w:w w:val="90"/>
+        </w:rPr>
+      </w:pPr>
+    </w:p>
+    <w:p>
+      <w:pPr>
+        <w:pStyle w:val="BodyText"/>
+        <w:rPr>
+          <w:w w:val="90"/>
+        </w:rPr>
+      </w:pPr>
+      <w:r>
+        <w:rPr>
+          <w:w w:val="90"/>
+        </w:rPr>
+        <w:t>In the ever-evolving realm of digital technology, the boundary that once distinctly separated the frontend from the backend has now become increasingly porous. This blurring of lines necessitates an equally rigorous approach to security across both ends of the technological spectrum. In this context, our system’s frontend emerges not merely as a user interface, but as an interactive fortress built upon layers of mathematical and cryptographic principles.</w:t>
+      </w:r>
+    </w:p>
+    <w:p>
+      <w:pPr>
+        <w:pStyle w:val="BodyText"/>
+        <w:rPr>
+          <w:w w:val="90"/>
+        </w:rPr>
+      </w:pPr>
+    </w:p>
+    <w:p>
+      <w:pPr>
+        <w:pStyle w:val="BodyText"/>
+        <w:rPr>
+          <w:w w:val="90"/>
+        </w:rPr>
+      </w:pPr>
+      <w:r>
+        <w:rPr>
+          <w:w w:val="90"/>
+        </w:rPr>
+        <w:t>The JavaScript-driven frontend provides a nexus where user interaction meets algorithmic precision. Within this realm, the image upload feature epitomizes user-centric design. It’s not merely about receiving an image; it's about the careful orchestration of bytes and pixels, dynamically adjusting based on user input and backend responses. When a user opts to upload their image share, they are not just engaging with a simple interface; they are stepping into a complex dance where every move is vetted, authenticated, and synchronized with the backend.</w:t>
+      </w:r>
+    </w:p>
+    <w:p>
+      <w:pPr>
+        <w:pStyle w:val="BodyText"/>
+        <w:rPr>
+          <w:w w:val="90"/>
+        </w:rPr>
+      </w:pPr>
+    </w:p>
+    <w:p>
+      <w:pPr>
+        <w:pStyle w:val="BodyText"/>
+        <w:rPr>
+          <w:w w:val="90"/>
+        </w:rPr>
+      </w:pPr>
+      <w:r>
+        <w:rPr>
+          <w:w w:val="90"/>
+        </w:rPr>
+        <w:t>The act of comparing an uploaded image on the server side evokes thoughts of the classic mathematical function—every input corresponds to a unique output. However, the correspondence isn't direct. It's filtered through a maze of cryptographic algorithms, ensuring that the raw, sensitive data of the user never gets exposed. Instead, the server receives a transformed, obscured version, making any attempt to reverse-engineer the original content a Herculean task.</w:t>
+      </w:r>
+    </w:p>
+    <w:p>
+      <w:pPr>
+        <w:pStyle w:val="BodyText"/>
+        <w:rPr>
+          <w:w w:val="90"/>
+        </w:rPr>
+      </w:pPr>
+    </w:p>
+    <w:p>
+      <w:pPr>
+        <w:pStyle w:val="BodyText"/>
+        <w:rPr>
+          <w:w w:val="90"/>
+        </w:rPr>
+      </w:pPr>
+      <w:r>
+        <w:rPr>
+          <w:w w:val="90"/>
+        </w:rPr>
+        <w:t>This emphasis on ensuring a seamless yet secure interaction brings us to an integral facet of modern web development: session management. In web applications, session data is akin to ephemeral footprints in the digital sand, marking a user's journey without permanently embedding into the landscape. But even these transient marks carry valuable information, necessitating protection. Encrypting this session data is like adding an additional layer of mathematical abstraction over these footprints, ensuring that only those with the right decryption key can retrace the steps.</w:t>
+      </w:r>
+    </w:p>
+    <w:p>
+      <w:pPr>
+        <w:pStyle w:val="BodyText"/>
+        <w:rPr>
+          <w:w w:val="90"/>
+        </w:rPr>
+      </w:pPr>
+    </w:p>
+    <w:p>
+      <w:pPr>
+        <w:pStyle w:val="BodyText"/>
+        <w:rPr>
+          <w:w w:val="90"/>
+        </w:rPr>
+      </w:pPr>
+      <w:r>
+        <w:rPr>
+          <w:w w:val="90"/>
+        </w:rPr>
+        <w:t xml:space="preserve">Utilizing AES encryption for securing session storage data is not a mere afterthought—it’s a testament to our commitment to unyielding security. AES, with its block cipher roots and its ability to transform data </w:t>
+      </w:r>
+      <w:r>
+        <w:rPr>
+          <w:w w:val="90"/>
+        </w:rPr>
+        <w:lastRenderedPageBreak/>
+        <w:t>into a maze of seemingly random bytes, is ideally suited for this task. When applied to session data, it takes individual user information elements and immerses them into a cryptographic whirlpool. By the time the data settles into session storage, it has been so thoroughly transformed that even if a malicious actor were to access it, the data would appear as nothing more than digital gibberish.</w:t>
+      </w:r>
+    </w:p>
+    <w:p>
+      <w:pPr>
+        <w:pStyle w:val="BodyText"/>
+        <w:rPr>
+          <w:w w:val="90"/>
+        </w:rPr>
+      </w:pPr>
+    </w:p>
+    <w:p>
+      <w:pPr>
+        <w:pStyle w:val="BodyText"/>
+        <w:rPr>
+          <w:w w:val="90"/>
+        </w:rPr>
+      </w:pPr>
+      <w:r>
+        <w:rPr>
+          <w:w w:val="90"/>
+        </w:rPr>
+        <w:t>However, the power of AES lies not just in its encryption capability but also in decryption. This duality ensures that while data remains protected from prying eyes, it remains accessible to authorized processes. When the application needs to reference session data, the AES-encrypted information is decrypted using the key, once again revealing the original content, but only to those with the rightful authority.</w:t>
+      </w:r>
+    </w:p>
+    <w:p>
+      <w:pPr>
+        <w:pStyle w:val="BodyText"/>
+        <w:rPr>
+          <w:w w:val="90"/>
+        </w:rPr>
+      </w:pPr>
+    </w:p>
+    <w:p>
+      <w:pPr>
+        <w:pStyle w:val="BodyText"/>
+        <w:rPr>
+          <w:w w:val="90"/>
+        </w:rPr>
+      </w:pPr>
+      <w:r>
+        <w:rPr>
+          <w:w w:val="90"/>
+        </w:rPr>
+        <w:t>Closing this exploration, it becomes evident that frontend development, far from being a mere aesthetic endeavor, is deeply intertwined with the rigorous world of mathematics and cryptography. Every click, every upload, and every interaction becomes a testament to the power of algorithms working tirelessly behind the scenes, offering users not just functionality, but also the assurance of security. This amalgamation of user experience and cryptographic fortification ensures that our system stands resilient against threats, offering users a safe haven in the digital expanse.</w:t>
+      </w:r>
+    </w:p>
+    <w:p>
+      <w:pPr>
+        <w:pStyle w:val="BodyText"/>
+        <w:rPr>
+          <w:w w:val="90"/>
+          <w:lang w:val="en-US"/>
+        </w:rPr>
+      </w:pPr>
+    </w:p>
+    <w:p>
+      <w:pPr>
+        <w:pStyle w:val="Heading3"/>
+        <w:rPr>
+          <w:w w:val="90"/>
+          <w:lang w:val="en-US"/>
+        </w:rPr>
+      </w:pPr>
+    </w:p>
+    <w:p>
+      <w:pPr>
+        <w:pStyle w:val="Heading3"/>
+        <w:rPr>
+          <w:w w:val="90"/>
+          <w:lang w:val="en-US"/>
+        </w:rPr>
+      </w:pPr>
+    </w:p>
+    <w:p>
+      <w:pPr>
+        <w:pStyle w:val="Heading3"/>
+        <w:rPr>
+          <w:w w:val="90"/>
+        </w:rPr>
+      </w:pPr>
+      <w:r>
+        <w:rPr>
+          <w:w w:val="90"/>
+        </w:rPr>
+        <w:t>4.4.2</w:t>
+      </w:r>
+      <w:r>
+        <w:rPr>
+          <w:w w:val="90"/>
+        </w:rPr>
+        <w:t>.</w:t>
+      </w:r>
+      <w:r>
+        <w:rPr>
+          <w:w w:val="90"/>
+        </w:rPr>
+        <w:tab/>
+      </w:r>
+      <w:r>
+        <w:rPr>
+          <w:w w:val="90"/>
+        </w:rPr>
+        <w:t>AES Encryption</w:t>
+      </w:r>
+    </w:p>
+    <w:p>
+      <w:pPr>
+        <w:pStyle w:val="Heading3"/>
+        <w:rPr>
+          <w:w w:val="90"/>
+          <w:lang w:val="en-US"/>
+        </w:rPr>
+      </w:pPr>
+    </w:p>
+    <w:p>
+      <w:pPr>
+        <w:pStyle w:val="BodyText"/>
+        <w:rPr>
+          <w:w w:val="90"/>
+          <w:lang w:val="en-US"/>
+        </w:rPr>
+      </w:pPr>
+      <w:r>
+        <w:rPr>
+          <w:w w:val="90"/>
+          <w:lang w:val="en-US"/>
+        </w:rPr>
+        <w:t>Within the vast landscape of cryptographic mechanisms, the Advanced Encryption Standard (AES) with a 256-bit key length stands tall as a paragon of digital data protection. Delving into its intricacies, AES-256 is an extension of the original AES algorithm, which supports key lengths of 128, 192, and 256 bits. The choice of 256 bits, in particular, isn’t arbitrary; it exponentially amplifies the key space, creating an immensely vast realm of potential keys, making brute-force attacks computationally unfeasible with our current technological capabilities.</w:t>
+      </w:r>
+    </w:p>
+    <w:p>
+      <w:pPr>
+        <w:pStyle w:val="BodyText"/>
+        <w:rPr>
+          <w:w w:val="90"/>
+          <w:lang w:val="en-US"/>
+        </w:rPr>
+      </w:pPr>
+    </w:p>
+    <w:p>
+      <w:pPr>
+        <w:pStyle w:val="BodyText"/>
+        <w:rPr>
+          <w:w w:val="90"/>
+          <w:lang w:val="en-US"/>
+        </w:rPr>
+      </w:pPr>
+      <w:r>
+        <w:rPr>
+          <w:w w:val="90"/>
+          <w:lang w:val="en-US"/>
+        </w:rPr>
+        <w:t>The AES algorithm, grounded in the principles of symmetric key cryptography, utilizes a series of intertwined mathematical operations, including substitutions, permutations, and linear transformations. These operations, iteratively applied, morph the input data — in our case, the user’s image data — into an encrypted form, ensuring confidentiality. When visualized, one might imagine the image data undergoing a complex dance of mathematical manipulations, gracefully and methodically transitioning from its original state to one of obscurity.</w:t>
+      </w:r>
+    </w:p>
+    <w:p>
+      <w:pPr>
+        <w:pStyle w:val="BodyText"/>
+        <w:rPr>
+          <w:w w:val="90"/>
+          <w:lang w:val="en-US"/>
+        </w:rPr>
+      </w:pPr>
+    </w:p>
+    <w:p>
+      <w:pPr>
+        <w:pStyle w:val="BodyText"/>
+        <w:rPr>
+          <w:w w:val="90"/>
+          <w:lang w:val="en-US"/>
+        </w:rPr>
+      </w:pPr>
+      <w:r>
+        <w:rPr>
+          <w:w w:val="90"/>
+          <w:lang w:val="en-US"/>
+        </w:rPr>
+        <w:t>It's worth addressing a pertinent detail in our implementation — the hardcoded passphrase used for deriving the encryption key. While this serves as a placeholder, representing a simplified approach for illustrative purposes, it is an anomaly when juxtaposed against best cryptographic practices. In a sophisticated production environment, such a critical component — the passphrase — would never be statically embedded within the code. Instead, we would entrust this to advanced key management systems, which employ mathematical and cryptographic principles to securely generate, store, and manage the cryptographic keys for data protection. These systems often use entropy sources, complex algorithms, and secure hardware to ensure that encryption keys remain shielded from both internal and external threats.</w:t>
+      </w:r>
+    </w:p>
+    <w:p>
+      <w:pPr>
+        <w:pStyle w:val="BodyText"/>
+        <w:rPr>
+          <w:w w:val="90"/>
+          <w:lang w:val="en-US"/>
+        </w:rPr>
+      </w:pPr>
+    </w:p>
+    <w:p>
+      <w:pPr>
+        <w:pStyle w:val="BodyText"/>
+        <w:rPr>
+          <w:w w:val="90"/>
+          <w:lang w:val="en-US"/>
+        </w:rPr>
+      </w:pPr>
+      <w:r>
+        <w:rPr>
+          <w:w w:val="90"/>
+          <w:lang w:val="en-US"/>
+        </w:rPr>
+        <w:t>Furthermore, when integrating with such key management solutions, it's essential to understand the significance of entropy in cryptography. Entropy, a measure of unpredictability or randomness, is the bedrock of a strong cryptographic key. By harnessing genuine randomness, or at least computational approximations of it, key management systems ensure that the derived keys are resilient against deterministic attacks and maintain their integrity throughout their lifecycle.</w:t>
+      </w:r>
+    </w:p>
+    <w:p>
+      <w:pPr>
+        <w:pStyle w:val="BodyText"/>
+        <w:rPr>
+          <w:w w:val="90"/>
+          <w:lang w:val="en-US"/>
+        </w:rPr>
+      </w:pPr>
+    </w:p>
+    <w:p>
+      <w:pPr>
+        <w:pStyle w:val="BodyText"/>
+        <w:rPr>
+          <w:w w:val="90"/>
+          <w:lang w:val="en-US"/>
+        </w:rPr>
+      </w:pPr>
+      <w:r>
+        <w:rPr>
+          <w:w w:val="90"/>
+          <w:lang w:val="en-US"/>
+        </w:rPr>
+        <w:t xml:space="preserve">In sum, while our service offers a glimpse into the realm of cryptographic protection, it also serves as a </w:t>
+      </w:r>
+      <w:r>
+        <w:rPr>
+          <w:w w:val="90"/>
+          <w:lang w:val="en-US"/>
+        </w:rPr>
+        <w:lastRenderedPageBreak/>
+        <w:t>reminder of the depth and breadth of mathematical and cryptographic considerations that underpin truly secure systems. Each decision, each algorithm, and each implementation detail plays a critical role in weaving the protective tapestry that guards our digital treasures.</w:t>
+      </w:r>
+    </w:p>
+    <w:p>
+      <w:pPr>
+        <w:pStyle w:val="Heading3"/>
+        <w:rPr>
+          <w:w w:val="90"/>
+          <w:lang w:val="en-US"/>
+        </w:rPr>
+      </w:pPr>
+    </w:p>
+    <w:p>
+      <w:pPr>
+        <w:pStyle w:val="Heading3"/>
+        <w:rPr>
+          <w:w w:val="90"/>
+        </w:rPr>
+      </w:pPr>
+      <w:r>
+        <w:rPr>
+          <w:w w:val="90"/>
+        </w:rPr>
+        <w:t>4.4.3</w:t>
+      </w:r>
+      <w:r>
+        <w:rPr>
+          <w:w w:val="90"/>
+        </w:rPr>
+        <w:t>.</w:t>
+      </w:r>
+      <w:r>
+        <w:rPr>
+          <w:w w:val="90"/>
+        </w:rPr>
+        <w:tab/>
+      </w:r>
+      <w:r>
+        <w:rPr>
+          <w:w w:val="90"/>
+        </w:rPr>
+        <w:t>Interactive Frontend Experience</w:t>
+      </w:r>
+    </w:p>
+    <w:p>
+      <w:pPr>
+        <w:pStyle w:val="BodyText"/>
+        <w:rPr>
+          <w:w w:val="90"/>
+          <w:lang w:val="en-US"/>
+        </w:rPr>
+      </w:pPr>
+    </w:p>
+    <w:p>
+      <w:pPr>
+        <w:pStyle w:val="BodyText"/>
+        <w:rPr>
+          <w:w w:val="90"/>
+          <w:lang w:val="en-US"/>
+        </w:rPr>
+      </w:pPr>
+    </w:p>
+    <w:p>
+      <w:pPr>
+        <w:pStyle w:val="BodyText"/>
+        <w:rPr>
+          <w:w w:val="90"/>
+          <w:lang w:val="en-US"/>
+        </w:rPr>
+      </w:pPr>
+      <w:r>
+        <w:rPr>
+          <w:w w:val="90"/>
+          <w:lang w:val="en-US"/>
+        </w:rPr>
+        <w:t xml:space="preserve">The architecture of our digital authentication system is rooted deeply in mathematical constructs and computational algorithms. Our Java-backed </w:t>
+      </w:r>
+      <w:proofErr w:type="spellStart"/>
+      <w:r>
+        <w:rPr>
+          <w:w w:val="90"/>
+          <w:lang w:val="en-US"/>
+        </w:rPr>
+        <w:t>ImageService</w:t>
+      </w:r>
+      <w:proofErr w:type="spellEnd"/>
+      <w:r>
+        <w:rPr>
+          <w:w w:val="90"/>
+          <w:lang w:val="en-US"/>
+        </w:rPr>
+        <w:t xml:space="preserve"> class stands as a testament to this dedication, functioning as the primary computational tool for image transformation.</w:t>
+      </w:r>
+    </w:p>
+    <w:p>
+      <w:pPr>
+        <w:pStyle w:val="BodyText"/>
+        <w:rPr>
+          <w:w w:val="90"/>
+          <w:lang w:val="en-US"/>
+        </w:rPr>
+      </w:pPr>
+    </w:p>
+    <w:p>
+      <w:pPr>
+        <w:pStyle w:val="BodyText"/>
+        <w:rPr>
+          <w:w w:val="90"/>
+          <w:lang w:val="en-US"/>
+        </w:rPr>
+      </w:pPr>
+      <w:r>
+        <w:rPr>
+          <w:w w:val="90"/>
+          <w:lang w:val="en-US"/>
+        </w:rPr>
+        <w:t xml:space="preserve">Diving into the heart of </w:t>
+      </w:r>
+      <w:proofErr w:type="spellStart"/>
+      <w:r>
+        <w:rPr>
+          <w:w w:val="90"/>
+          <w:lang w:val="en-US"/>
+        </w:rPr>
+        <w:t>ImageService</w:t>
+      </w:r>
+      <w:proofErr w:type="spellEnd"/>
+      <w:r>
+        <w:rPr>
+          <w:w w:val="90"/>
+          <w:lang w:val="en-US"/>
+        </w:rPr>
+        <w:t>, the algorithm revolves around the methodical analysis of pixel intensity. The pixel intensity is computed using a weighted sum of its RGB values, a straightforward linear combination grounded in the formula:</w:t>
+      </w:r>
+    </w:p>
+    <w:p>
+      <w:pPr>
+        <w:pStyle w:val="BodyText"/>
+        <w:rPr>
+          <w:w w:val="90"/>
+          <w:lang w:val="en-US"/>
+        </w:rPr>
+      </w:pPr>
+    </w:p>
+    <w:p>
+      <w:pPr>
+        <w:pStyle w:val="BodyText"/>
+        <w:rPr>
+          <w:w w:val="90"/>
+          <w:lang w:val="en-US"/>
+        </w:rPr>
+      </w:pPr>
+      <w:r>
+        <w:rPr>
+          <w:w w:val="90"/>
+          <w:lang w:val="en-US"/>
+        </w:rPr>
+        <w:t>Intensity=0.3×Red+0.59×Green+0.11×Blue</w:t>
+      </w:r>
+      <w:r>
+        <w:rPr>
+          <w:w w:val="90"/>
+          <w:lang w:val="en-US"/>
+        </w:rPr>
+        <w:t>,</w:t>
+      </w:r>
+    </w:p>
+    <w:p>
+      <w:pPr>
+        <w:pStyle w:val="BodyText"/>
+        <w:rPr>
+          <w:w w:val="90"/>
+          <w:lang w:val="en-US"/>
+        </w:rPr>
+      </w:pPr>
+    </w:p>
+    <w:p>
+      <w:pPr>
+        <w:pStyle w:val="BodyText"/>
+        <w:rPr>
+          <w:w w:val="90"/>
+          <w:lang w:val="en-US"/>
+        </w:rPr>
+      </w:pPr>
+      <w:r>
+        <w:rPr>
+          <w:w w:val="90"/>
+        </w:rPr>
+        <w:t>Where t</w:t>
+      </w:r>
+      <w:bookmarkStart w:id="61" w:name="_GoBack"/>
+      <w:bookmarkEnd w:id="61"/>
+      <w:r>
+        <w:rPr>
+          <w:w w:val="90"/>
+        </w:rPr>
+        <w:t xml:space="preserve">his is </w:t>
+      </w:r>
+      <w:r>
+        <w:rPr>
+          <w:w w:val="90"/>
+        </w:rPr>
+        <w:t xml:space="preserve"> a common formula used to convert a color image to grayscale. It's a linear combination of the RGB values of a pixel, and the weights (0.3, 0.59, and 0.11) are chosen based on the perceived intensity of colors by the human eye. Specifically, the human visual system is more sensitive to the green channel, followed by the red, and then the blue. By using these weights, the formula seeks to create a grayscale image that retains as much of the perceived brightness and contrast of the original color image as possible.</w:t>
+      </w:r>
+    </w:p>
+    <w:p>
+      <w:pPr>
+        <w:pStyle w:val="BodyText"/>
+        <w:rPr>
+          <w:w w:val="90"/>
+          <w:lang w:val="en-US"/>
+        </w:rPr>
+      </w:pPr>
+    </w:p>
+    <w:p>
+      <w:pPr>
+        <w:pStyle w:val="BodyText"/>
+        <w:rPr>
+          <w:w w:val="90"/>
+          <w:lang w:val="en-US"/>
+        </w:rPr>
+      </w:pPr>
+      <w:r>
+        <w:rPr>
+          <w:w w:val="90"/>
+          <w:lang w:val="en-US"/>
+        </w:rPr>
+        <w:t>Once calculated, the intensity is utilized as a decision parameter. If the intensity is less than or equal to 128, a threshold value chosen based on a 256-level grayscale, two complementary patterns are created. However, for intensity values greater than 128, the algorithm crafts two identical patterns. The rationale behind this binary decision-making process is to ensure that both shares, when overlaid, reconstruct the original image, a principle inspired by the logic of binary operations.</w:t>
+      </w:r>
+    </w:p>
+    <w:p>
+      <w:pPr>
+        <w:pStyle w:val="BodyText"/>
+        <w:rPr>
+          <w:w w:val="90"/>
+          <w:lang w:val="en-US"/>
+        </w:rPr>
+      </w:pPr>
+    </w:p>
+    <w:p>
+      <w:pPr>
+        <w:pStyle w:val="BodyText"/>
+        <w:rPr>
+          <w:w w:val="90"/>
+          <w:lang w:val="en-US"/>
+        </w:rPr>
+      </w:pPr>
+      <w:r>
+        <w:rPr>
+          <w:w w:val="90"/>
+          <w:lang w:val="en-US"/>
+        </w:rPr>
+        <w:t xml:space="preserve">This methodology of image transformation can be likened to the function mappings in mathematics. Given an input (the original image), the function (our algorithm) maps it to two distinct outputs (the shares). The beauty of this function lies in its </w:t>
+      </w:r>
+      <w:proofErr w:type="spellStart"/>
+      <w:r>
+        <w:rPr>
+          <w:w w:val="90"/>
+          <w:lang w:val="en-US"/>
+        </w:rPr>
+        <w:t>invertibility</w:t>
+      </w:r>
+      <w:proofErr w:type="spellEnd"/>
+      <w:r>
+        <w:rPr>
+          <w:w w:val="90"/>
+          <w:lang w:val="en-US"/>
+        </w:rPr>
+        <w:t>. With the appropriate shares as inputs, one can reconstruct the original image, drawing parallels with inverse functions in mathematics.</w:t>
+      </w:r>
+    </w:p>
+    <w:p>
+      <w:pPr>
+        <w:pStyle w:val="BodyText"/>
+        <w:rPr>
+          <w:w w:val="90"/>
+          <w:lang w:val="en-US"/>
+        </w:rPr>
+      </w:pPr>
+    </w:p>
+    <w:p>
+      <w:pPr>
+        <w:pStyle w:val="BodyText"/>
+        <w:rPr>
+          <w:w w:val="90"/>
+          <w:lang w:val="en-US"/>
+        </w:rPr>
+      </w:pPr>
+      <w:r>
+        <w:rPr>
+          <w:w w:val="90"/>
+          <w:lang w:val="en-US"/>
+        </w:rPr>
+        <w:t xml:space="preserve">The </w:t>
+      </w:r>
+      <w:proofErr w:type="spellStart"/>
+      <w:r>
+        <w:rPr>
+          <w:w w:val="90"/>
+          <w:lang w:val="en-US"/>
+        </w:rPr>
+        <w:t>ImageService</w:t>
+      </w:r>
+      <w:proofErr w:type="spellEnd"/>
+      <w:r>
+        <w:rPr>
+          <w:w w:val="90"/>
+          <w:lang w:val="en-US"/>
+        </w:rPr>
+        <w:t>, therefore, embodies the essence of functional transformations in algebra. It's a symphony of logic gates, binary decisions, and pixel manipulations, orchestrated meticulously to serve the paramount goal of secure authentication. While the foundations are strictly mathematical, one cannot overlook the elegance and subtlety with which the process unfolds, a subtle nod to the artistry that even pure mathematics can't shy away from.</w:t>
+      </w:r>
+    </w:p>
+    <w:p>
+      <w:pPr>
+        <w:pStyle w:val="Heading3"/>
+        <w:rPr>
+          <w:w w:val="90"/>
+          <w:lang w:val="en-US"/>
+        </w:rPr>
+      </w:pPr>
+    </w:p>
+    <w:p>
+      <w:pPr>
+        <w:pStyle w:val="Heading3"/>
+        <w:rPr>
+          <w:w w:val="90"/>
+          <w:lang w:val="en-US"/>
+        </w:rPr>
+      </w:pPr>
+      <w:r>
+        <w:rPr>
+          <w:w w:val="90"/>
+        </w:rPr>
+        <w:t>4.4.4.</w:t>
+      </w:r>
+      <w:r>
+        <w:rPr>
+          <w:w w:val="90"/>
+        </w:rPr>
+        <w:tab/>
+      </w:r>
+      <w:r>
+        <w:rPr>
+          <w:w w:val="90"/>
+          <w:lang w:val="en-US"/>
+        </w:rPr>
+        <w:t>Considerations for Production</w:t>
+      </w:r>
+    </w:p>
+    <w:p>
+      <w:pPr>
+        <w:pStyle w:val="Heading3"/>
+        <w:rPr>
+          <w:w w:val="90"/>
+          <w:lang w:val="en-US"/>
+        </w:rPr>
+      </w:pPr>
+    </w:p>
+    <w:p>
+      <w:pPr>
+        <w:pStyle w:val="BodyText"/>
+        <w:ind w:firstLine="720"/>
+        <w:rPr>
+          <w:rFonts w:eastAsia="Georgia"/>
+          <w:w w:val="90"/>
+          <w:lang w:val="en-US"/>
+        </w:rPr>
+      </w:pPr>
+      <w:r>
+        <w:rPr>
+          <w:rFonts w:eastAsia="Georgia"/>
+          <w:w w:val="90"/>
+          <w:lang w:val="en-US"/>
+        </w:rPr>
+        <w:t>Navigating the intricate realm of digital security, we find ourselves at the confluence of mathematical rigor and the unpredictable challenges of the digital age. The algorithms and numbers provide a structured framework, but it's within the fine lines of this structure that the art of mathematics truly shines. Let's delve into the key considerations for a production environment, keeping in mind the precise and analytical while not losing sight of the elegance inherent to the discipline.</w:t>
+      </w:r>
+    </w:p>
+    <w:p>
+      <w:pPr>
+        <w:pStyle w:val="BodyText"/>
+        <w:ind w:firstLine="720"/>
+        <w:rPr>
+          <w:rFonts w:eastAsia="Georgia"/>
+          <w:w w:val="90"/>
+          <w:lang w:val="en-US"/>
+        </w:rPr>
+      </w:pPr>
+      <w:r>
+        <w:rPr>
+          <w:rFonts w:eastAsia="Georgia"/>
+          <w:w w:val="90"/>
+          <w:lang w:val="en-US"/>
+        </w:rPr>
+        <w:t>Phishing attacks emerge as deceptive facades, drawing parallels with deceptive functions in mathematics that seem genuine on the surface but diverge from the original upon closer examination. By refining user education and implementing robust verification mechanisms, we can counteract these deceptive maneuvers and maintain the integrity of our system.</w:t>
+      </w:r>
+    </w:p>
+    <w:p>
+      <w:pPr>
+        <w:pStyle w:val="BodyText"/>
+        <w:ind w:firstLine="720"/>
+        <w:rPr>
+          <w:rFonts w:eastAsia="Georgia"/>
+          <w:w w:val="90"/>
+          <w:lang w:val="en-US"/>
+        </w:rPr>
+      </w:pPr>
+      <w:r>
+        <w:rPr>
+          <w:rFonts w:eastAsia="Georgia"/>
+          <w:w w:val="90"/>
+          <w:lang w:val="en-US"/>
+        </w:rPr>
+        <w:lastRenderedPageBreak/>
+        <w:t>The compromise of a database can be likened to an exposed variable within an equation, revealing one part but not the whole solution. Even if one share is left vulnerable, the beauty of our combinatorial approach ensures that, without its counterpart, the puzzle remains unsolved, preserving the sanctity of the data.</w:t>
+      </w:r>
+    </w:p>
+    <w:p>
+      <w:pPr>
+        <w:pStyle w:val="BodyText"/>
+        <w:ind w:firstLine="720"/>
+        <w:rPr>
+          <w:rFonts w:eastAsia="Georgia"/>
+          <w:w w:val="90"/>
+          <w:lang w:val="en-US"/>
+        </w:rPr>
+      </w:pPr>
+      <w:r>
+        <w:rPr>
+          <w:rFonts w:eastAsia="Georgia"/>
+          <w:w w:val="90"/>
+          <w:lang w:val="en-US"/>
+        </w:rPr>
+        <w:t>In terms of physical access, the challenges hark back to tangible spaces, reminiscent of geometric planes where every point is significant. Ensuring that each data point, in this case the image share, remains secure necessitates a multi-dimensional approach, guarding against unauthorized intrusions from all angles.</w:t>
+      </w:r>
+    </w:p>
+    <w:p>
+      <w:pPr>
+        <w:pStyle w:val="BodyText"/>
+        <w:ind w:firstLine="720"/>
+        <w:rPr>
+          <w:rFonts w:eastAsia="Georgia"/>
+          <w:w w:val="90"/>
+          <w:lang w:val="en-US"/>
+        </w:rPr>
+      </w:pPr>
+      <w:r>
+        <w:rPr>
+          <w:rFonts w:eastAsia="Georgia"/>
+          <w:w w:val="90"/>
+          <w:lang w:val="en-US"/>
+        </w:rPr>
+        <w:t>The brute force approach, an exhaustive and relentless pursuit, can be visualized as an infinite series in mathematics, constantly approaching but never quite reaching the desired value. By setting boundaries in the form of rate limits and constant monitoring, we define the convergence, ensuring stability in the face of persistent threats.</w:t>
+      </w:r>
+    </w:p>
+    <w:p>
+      <w:pPr>
+        <w:pStyle w:val="BodyText"/>
+        <w:ind w:firstLine="720"/>
+        <w:rPr>
+          <w:rFonts w:eastAsia="Georgia"/>
+          <w:w w:val="90"/>
+          <w:lang w:val="en-US"/>
+        </w:rPr>
+      </w:pPr>
+      <w:r>
+        <w:rPr>
+          <w:rFonts w:eastAsia="Georgia"/>
+          <w:w w:val="90"/>
+          <w:lang w:val="en-US"/>
+        </w:rPr>
+        <w:t>Man-in-the-Middle attacks, where data's sanctity is threatened during transmission, underscore the importance of secure channels. Just as a mathematician would rely on axioms and postulates to construct a theorem, ensuring the use of secured protocols like HTTPS becomes our foundational block, preserving the fidelity of data transmission.</w:t>
+      </w:r>
+    </w:p>
+    <w:p>
+      <w:pPr>
+        <w:pStyle w:val="BodyText"/>
+        <w:ind w:firstLine="270"/>
+        <w:rPr>
+          <w:rFonts w:eastAsia="Georgia"/>
+          <w:w w:val="90"/>
+          <w:lang w:val="en-US"/>
+        </w:rPr>
+      </w:pPr>
+      <w:r>
+        <w:rPr>
+          <w:rFonts w:eastAsia="Georgia"/>
+          <w:w w:val="90"/>
+          <w:lang w:val="en-US"/>
+        </w:rPr>
+        <w:t>As we progress through the challenges and solutions, the mathematical framework provides a tapestry where precision and artistry intertwine. The responsibility is twofold: to uphold the analytical sanctity of the discipline while occasionally allowing the poetic nuances to illuminate the broader picture.</w:t>
+      </w:r>
+    </w:p>
+    <w:p>
+      <w:pPr>
+        <w:pStyle w:val="Heading2"/>
+        <w:rPr>
+          <w:w w:val="90"/>
+          <w:sz w:val="28"/>
+          <w:szCs w:val="28"/>
+        </w:rPr>
+      </w:pPr>
+    </w:p>
+    <w:p>
+      <w:pPr>
+        <w:pStyle w:val="Heading2"/>
+        <w:rPr>
+          <w:w w:val="90"/>
+          <w:sz w:val="28"/>
+          <w:szCs w:val="28"/>
+        </w:rPr>
+      </w:pPr>
+    </w:p>
+    <w:p>
+      <w:pPr>
+        <w:pStyle w:val="BodyText"/>
+        <w:rPr>
+          <w:w w:val="90"/>
         </w:rPr>
       </w:pPr>
       <w:r>
@@ -19756,7 +20943,7 @@
                               <w:noProof/>
                               <w:w w:val="97"/>
                             </w:rPr>
-                            <w:t>30</w:t>
+                            <w:t>36</w:t>
                           </w:r>
                           <w:r>
                             <w:fldChar w:fldCharType="end"/>
@@ -19810,7 +20997,7 @@
                         <w:noProof/>
                         <w:w w:val="97"/>
                       </w:rPr>
-                      <w:t>30</w:t>
+                      <w:t>36</w:t>
                     </w:r>
                     <w:r>
                       <w:fldChar w:fldCharType="end"/>

</xml_diff>